<commit_message>
Did some more work on it
</commit_message>
<xml_diff>
--- a/Documents/Persei_Games_Assig_1.docx
+++ b/Documents/Persei_Games_Assig_1.docx
@@ -210,7 +210,7 @@
           <w:r>
             <w:fldChar w:fldCharType="separate"/>
           </w:r>
-          <w:hyperlink w:anchor="_Toc347745233" w:history="1">
+          <w:hyperlink w:anchor="_Toc347758366" w:history="1">
             <w:r>
               <w:rPr>
                 <w:rStyle w:val="Hyperlink"/>
@@ -237,7 +237,7 @@
                 <w:noProof/>
                 <w:webHidden/>
               </w:rPr>
-              <w:instrText xml:space="preserve"> PAGEREF _Toc347745233 \h </w:instrText>
+              <w:instrText xml:space="preserve"> PAGEREF _Toc347758366 \h </w:instrText>
             </w:r>
             <w:r>
               <w:rPr>
@@ -281,7 +281,7 @@
               <w:lang w:eastAsia="ja-JP" w:bidi="ar-SA"/>
             </w:rPr>
           </w:pPr>
-          <w:hyperlink w:anchor="_Toc347745234" w:history="1">
+          <w:hyperlink w:anchor="_Toc347758367" w:history="1">
             <w:r>
               <w:rPr>
                 <w:rStyle w:val="Hyperlink"/>
@@ -323,7 +323,7 @@
                 <w:noProof/>
                 <w:webHidden/>
               </w:rPr>
-              <w:instrText xml:space="preserve"> PAGEREF _Toc347745234 \h </w:instrText>
+              <w:instrText xml:space="preserve"> PAGEREF _Toc347758367 \h </w:instrText>
             </w:r>
             <w:r>
               <w:rPr>
@@ -344,6 +344,264 @@
                 <w:webHidden/>
               </w:rPr>
               <w:t>3</w:t>
+            </w:r>
+            <w:r>
+              <w:rPr>
+                <w:noProof/>
+                <w:webHidden/>
+              </w:rPr>
+              <w:fldChar w:fldCharType="end"/>
+            </w:r>
+          </w:hyperlink>
+        </w:p>
+        <w:p>
+          <w:pPr>
+            <w:pStyle w:val="TOC2"/>
+            <w:tabs>
+              <w:tab w:val="left" w:pos="660"/>
+              <w:tab w:val="right" w:leader="dot" w:pos="9350"/>
+            </w:tabs>
+            <w:rPr>
+              <w:rFonts w:asciiTheme="minorHAnsi" w:eastAsiaTheme="minorEastAsia" w:hAnsiTheme="minorHAnsi" w:cstheme="minorBidi"/>
+              <w:noProof/>
+              <w:lang w:eastAsia="ja-JP" w:bidi="ar-SA"/>
+            </w:rPr>
+          </w:pPr>
+          <w:hyperlink w:anchor="_Toc347758368" w:history="1">
+            <w:r>
+              <w:rPr>
+                <w:rStyle w:val="Hyperlink"/>
+                <w:noProof/>
+              </w:rPr>
+              <w:t>2.</w:t>
+            </w:r>
+            <w:r>
+              <w:rPr>
+                <w:rFonts w:asciiTheme="minorHAnsi" w:eastAsiaTheme="minorEastAsia" w:hAnsiTheme="minorHAnsi" w:cstheme="minorBidi"/>
+                <w:noProof/>
+                <w:lang w:eastAsia="ja-JP" w:bidi="ar-SA"/>
+              </w:rPr>
+              <w:tab/>
+            </w:r>
+            <w:r>
+              <w:rPr>
+                <w:rStyle w:val="Hyperlink"/>
+                <w:noProof/>
+              </w:rPr>
+              <w:t>Introduction</w:t>
+            </w:r>
+            <w:r>
+              <w:rPr>
+                <w:noProof/>
+                <w:webHidden/>
+              </w:rPr>
+              <w:tab/>
+            </w:r>
+            <w:r>
+              <w:rPr>
+                <w:noProof/>
+                <w:webHidden/>
+              </w:rPr>
+              <w:fldChar w:fldCharType="begin"/>
+            </w:r>
+            <w:r>
+              <w:rPr>
+                <w:noProof/>
+                <w:webHidden/>
+              </w:rPr>
+              <w:instrText xml:space="preserve"> PAGEREF _Toc347758368 \h </w:instrText>
+            </w:r>
+            <w:r>
+              <w:rPr>
+                <w:noProof/>
+                <w:webHidden/>
+              </w:rPr>
+            </w:r>
+            <w:r>
+              <w:rPr>
+                <w:noProof/>
+                <w:webHidden/>
+              </w:rPr>
+              <w:fldChar w:fldCharType="separate"/>
+            </w:r>
+            <w:r>
+              <w:rPr>
+                <w:noProof/>
+                <w:webHidden/>
+              </w:rPr>
+              <w:t>3</w:t>
+            </w:r>
+            <w:r>
+              <w:rPr>
+                <w:noProof/>
+                <w:webHidden/>
+              </w:rPr>
+              <w:fldChar w:fldCharType="end"/>
+            </w:r>
+          </w:hyperlink>
+        </w:p>
+        <w:p>
+          <w:pPr>
+            <w:pStyle w:val="TOC2"/>
+            <w:tabs>
+              <w:tab w:val="left" w:pos="660"/>
+              <w:tab w:val="right" w:leader="dot" w:pos="9350"/>
+            </w:tabs>
+            <w:rPr>
+              <w:rFonts w:asciiTheme="minorHAnsi" w:eastAsiaTheme="minorEastAsia" w:hAnsiTheme="minorHAnsi" w:cstheme="minorBidi"/>
+              <w:noProof/>
+              <w:lang w:eastAsia="ja-JP" w:bidi="ar-SA"/>
+            </w:rPr>
+          </w:pPr>
+          <w:hyperlink w:anchor="_Toc347758369" w:history="1">
+            <w:r>
+              <w:rPr>
+                <w:rStyle w:val="Hyperlink"/>
+                <w:noProof/>
+              </w:rPr>
+              <w:t>3.</w:t>
+            </w:r>
+            <w:r>
+              <w:rPr>
+                <w:rFonts w:asciiTheme="minorHAnsi" w:eastAsiaTheme="minorEastAsia" w:hAnsiTheme="minorHAnsi" w:cstheme="minorBidi"/>
+                <w:noProof/>
+                <w:lang w:eastAsia="ja-JP" w:bidi="ar-SA"/>
+              </w:rPr>
+              <w:tab/>
+            </w:r>
+            <w:r>
+              <w:rPr>
+                <w:rStyle w:val="Hyperlink"/>
+                <w:noProof/>
+              </w:rPr>
+              <w:t>Game Analysis</w:t>
+            </w:r>
+            <w:r>
+              <w:rPr>
+                <w:noProof/>
+                <w:webHidden/>
+              </w:rPr>
+              <w:tab/>
+            </w:r>
+            <w:r>
+              <w:rPr>
+                <w:noProof/>
+                <w:webHidden/>
+              </w:rPr>
+              <w:fldChar w:fldCharType="begin"/>
+            </w:r>
+            <w:r>
+              <w:rPr>
+                <w:noProof/>
+                <w:webHidden/>
+              </w:rPr>
+              <w:instrText xml:space="preserve"> PAGEREF _Toc347758369 \h </w:instrText>
+            </w:r>
+            <w:r>
+              <w:rPr>
+                <w:noProof/>
+                <w:webHidden/>
+              </w:rPr>
+            </w:r>
+            <w:r>
+              <w:rPr>
+                <w:noProof/>
+                <w:webHidden/>
+              </w:rPr>
+              <w:fldChar w:fldCharType="separate"/>
+            </w:r>
+            <w:r>
+              <w:rPr>
+                <w:noProof/>
+                <w:webHidden/>
+              </w:rPr>
+              <w:t>3</w:t>
+            </w:r>
+            <w:r>
+              <w:rPr>
+                <w:noProof/>
+                <w:webHidden/>
+              </w:rPr>
+              <w:fldChar w:fldCharType="end"/>
+            </w:r>
+          </w:hyperlink>
+        </w:p>
+        <w:p>
+          <w:pPr>
+            <w:pStyle w:val="TOC2"/>
+            <w:tabs>
+              <w:tab w:val="left" w:pos="660"/>
+              <w:tab w:val="right" w:leader="dot" w:pos="9350"/>
+            </w:tabs>
+            <w:rPr>
+              <w:rFonts w:asciiTheme="minorHAnsi" w:eastAsiaTheme="minorEastAsia" w:hAnsiTheme="minorHAnsi" w:cstheme="minorBidi"/>
+              <w:noProof/>
+              <w:lang w:eastAsia="ja-JP" w:bidi="ar-SA"/>
+            </w:rPr>
+          </w:pPr>
+          <w:hyperlink w:anchor="_Toc347758370" w:history="1">
+            <w:r>
+              <w:rPr>
+                <w:rStyle w:val="Hyperlink"/>
+                <w:noProof/>
+              </w:rPr>
+              <w:t>4.</w:t>
+            </w:r>
+            <w:r>
+              <w:rPr>
+                <w:rFonts w:asciiTheme="minorHAnsi" w:eastAsiaTheme="minorEastAsia" w:hAnsiTheme="minorHAnsi" w:cstheme="minorBidi"/>
+                <w:noProof/>
+                <w:lang w:eastAsia="ja-JP" w:bidi="ar-SA"/>
+              </w:rPr>
+              <w:tab/>
+            </w:r>
+            <w:r>
+              <w:rPr>
+                <w:rStyle w:val="Hyperlink"/>
+                <w:noProof/>
+              </w:rPr>
+              <w:t>Game Atmosphere</w:t>
+            </w:r>
+            <w:r>
+              <w:rPr>
+                <w:noProof/>
+                <w:webHidden/>
+              </w:rPr>
+              <w:tab/>
+            </w:r>
+            <w:r>
+              <w:rPr>
+                <w:noProof/>
+                <w:webHidden/>
+              </w:rPr>
+              <w:fldChar w:fldCharType="begin"/>
+            </w:r>
+            <w:r>
+              <w:rPr>
+                <w:noProof/>
+                <w:webHidden/>
+              </w:rPr>
+              <w:instrText xml:space="preserve"> PAGEREF _Toc347758370 \h </w:instrText>
+            </w:r>
+            <w:r>
+              <w:rPr>
+                <w:noProof/>
+                <w:webHidden/>
+              </w:rPr>
+            </w:r>
+            <w:r>
+              <w:rPr>
+                <w:noProof/>
+                <w:webHidden/>
+              </w:rPr>
+              <w:fldChar w:fldCharType="separate"/>
+            </w:r>
+            <w:r>
+              <w:rPr>
+                <w:noProof/>
+                <w:webHidden/>
+              </w:rPr>
+              <w:t>5</w:t>
             </w:r>
             <w:r>
               <w:rPr>
@@ -371,7 +629,7 @@
         <w:pStyle w:val="Heading1"/>
         <w:ind w:right="-144"/>
       </w:pPr>
-      <w:bookmarkStart w:id="0" w:name="_Toc347745233"/>
+      <w:bookmarkStart w:id="0" w:name="_Toc347758366"/>
       <w:r>
         <w:lastRenderedPageBreak/>
         <w:t>Concept Document</w:t>
@@ -395,7 +653,7 @@
       <w:pPr>
         <w:pStyle w:val="Heading2"/>
       </w:pPr>
-      <w:bookmarkStart w:id="1" w:name="_Toc347745234"/>
+      <w:bookmarkStart w:id="1" w:name="_Toc347758367"/>
       <w:r>
         <w:t>Title Page</w:t>
       </w:r>
@@ -448,8 +706,54 @@
         </w:numPr>
       </w:pPr>
       <w:r>
+        <w:t xml:space="preserve">Document Type:  </w:t>
+      </w:r>
+      <w:r>
+        <w:rPr>
+          <w:b/>
+        </w:rPr>
+        <w:t>Design Document</w:t>
+      </w:r>
+    </w:p>
+    <w:p>
+      <w:pPr>
+        <w:pStyle w:val="ListParagraph"/>
+        <w:numPr>
+          <w:ilvl w:val="0"/>
+          <w:numId w:val="2"/>
+        </w:numPr>
+      </w:pPr>
+      <w:r>
+        <w:t xml:space="preserve">Version:  </w:t>
+      </w:r>
+      <w:r>
+        <w:rPr>
+          <w:b/>
+        </w:rPr>
+        <w:t>1.0</w:t>
+      </w:r>
+    </w:p>
+    <w:p>
+      <w:pPr>
+        <w:pStyle w:val="ListParagraph"/>
+        <w:numPr>
+          <w:ilvl w:val="0"/>
+          <w:numId w:val="2"/>
+        </w:numPr>
+      </w:pPr>
+      <w:r>
         <w:t>Logo</w:t>
       </w:r>
+    </w:p>
+    <w:p>
+      <w:pPr>
+        <w:ind w:left="360"/>
+        <w:jc w:val="center"/>
+        <w:rPr>
+          <w:noProof/>
+          <w:lang w:eastAsia="ja-JP" w:bidi="ar-SA"/>
+        </w:rPr>
+      </w:pPr>
     </w:p>
     <w:p>
       <w:pPr>
@@ -500,10 +804,1800 @@
     </w:p>
     <w:p>
       <w:pPr>
-        <w:ind w:left="360"/>
-        <w:jc w:val="center"/>
-      </w:pPr>
+        <w:pStyle w:val="Heading2"/>
+      </w:pPr>
+      <w:bookmarkStart w:id="2" w:name="_Toc347758368"/>
+      <w:r>
+        <w:t>Introduction</w:t>
+      </w:r>
+      <w:bookmarkEnd w:id="2"/>
     </w:p>
+    <w:p>
+      <w:proofErr w:type="spellStart"/>
+      <w:r>
+        <w:t>Armalia</w:t>
+      </w:r>
+      <w:proofErr w:type="spellEnd"/>
+      <w:r>
+        <w:t xml:space="preserve"> will be a Role Playing Game (or RPG) that will be based off the use of magic spells. </w:t>
+      </w:r>
+      <w:r>
+        <w:t xml:space="preserve">  It’ll be a single player game. </w:t>
+      </w:r>
+      <w:r>
+        <w:t xml:space="preserve">  It will roughly </w:t>
+      </w:r>
+      <w:r>
+        <w:t>base</w:t>
+      </w:r>
+      <w:r>
+        <w:t xml:space="preserve"> off classic Legend of Zelda game play mixed with use of magic and spells.</w:t>
+      </w:r>
+    </w:p>
+    <w:p>
+      <w:pPr>
+        <w:pStyle w:val="ListParagraph"/>
+        <w:numPr>
+          <w:ilvl w:val="0"/>
+          <w:numId w:val="4"/>
+        </w:numPr>
+      </w:pPr>
+      <w:r>
+        <w:t xml:space="preserve">Genre:  </w:t>
+      </w:r>
+      <w:r>
+        <w:rPr>
+          <w:b/>
+        </w:rPr>
+        <w:t>RPG</w:t>
+      </w:r>
+    </w:p>
+    <w:p>
+      <w:pPr>
+        <w:pStyle w:val="ListParagraph"/>
+        <w:numPr>
+          <w:ilvl w:val="0"/>
+          <w:numId w:val="4"/>
+        </w:numPr>
+      </w:pPr>
+      <w:r>
+        <w:t xml:space="preserve">Player Type:  </w:t>
+      </w:r>
+      <w:r>
+        <w:rPr>
+          <w:b/>
+        </w:rPr>
+        <w:t>Single Player</w:t>
+      </w:r>
+    </w:p>
+    <w:p>
+      <w:pPr>
+        <w:pStyle w:val="ListParagraph"/>
+        <w:numPr>
+          <w:ilvl w:val="0"/>
+          <w:numId w:val="4"/>
+        </w:numPr>
+      </w:pPr>
+      <w:r>
+        <w:t xml:space="preserve">Game Play:  </w:t>
+      </w:r>
+      <w:r>
+        <w:rPr>
+          <w:b/>
+        </w:rPr>
+        <w:t>Top-Down RPG</w:t>
+      </w:r>
+    </w:p>
+    <w:p>
+      <w:pPr>
+        <w:pStyle w:val="ListParagraph"/>
+        <w:numPr>
+          <w:ilvl w:val="0"/>
+          <w:numId w:val="4"/>
+        </w:numPr>
+      </w:pPr>
+      <w:r>
+        <w:t xml:space="preserve">Technical Form:  </w:t>
+      </w:r>
+      <w:r>
+        <w:rPr>
+          <w:b/>
+        </w:rPr>
+        <w:t>Story-based RPG</w:t>
+      </w:r>
+    </w:p>
+    <w:p>
+      <w:pPr>
+        <w:pStyle w:val="ListParagraph"/>
+        <w:numPr>
+          <w:ilvl w:val="0"/>
+          <w:numId w:val="4"/>
+        </w:numPr>
+      </w:pPr>
+      <w:r>
+        <w:t xml:space="preserve">History:  </w:t>
+      </w:r>
+      <w:r>
+        <w:rPr>
+          <w:b/>
+        </w:rPr>
+        <w:t>TBD</w:t>
+      </w:r>
+    </w:p>
+    <w:p>
+      <w:pPr>
+        <w:pStyle w:val="ListParagraph"/>
+        <w:numPr>
+          <w:ilvl w:val="0"/>
+          <w:numId w:val="4"/>
+        </w:numPr>
+      </w:pPr>
+      <w:r>
+        <w:t xml:space="preserve">Reference:  </w:t>
+      </w:r>
+      <w:r>
+        <w:rPr>
+          <w:b/>
+        </w:rPr>
+        <w:t>TBD</w:t>
+      </w:r>
+    </w:p>
+    <w:p>
+      <w:pPr>
+        <w:pStyle w:val="ListParagraph"/>
+        <w:numPr>
+          <w:ilvl w:val="0"/>
+          <w:numId w:val="4"/>
+        </w:numPr>
+      </w:pPr>
+      <w:r>
+        <w:t xml:space="preserve">Theme:  </w:t>
+      </w:r>
+      <w:r>
+        <w:rPr>
+          <w:b/>
+        </w:rPr>
+        <w:t>RPG that around a fantasy world with magic</w:t>
+      </w:r>
+    </w:p>
+    <w:p>
+      <w:pPr>
+        <w:pStyle w:val="ListParagraph"/>
+        <w:numPr>
+          <w:ilvl w:val="0"/>
+          <w:numId w:val="4"/>
+        </w:numPr>
+      </w:pPr>
+      <w:r>
+        <w:t xml:space="preserve">Designed Intentions:  </w:t>
+      </w:r>
+      <w:r>
+        <w:rPr>
+          <w:b/>
+        </w:rPr>
+        <w:t>Cloned with some originality</w:t>
+      </w:r>
+    </w:p>
+    <w:p>
+      <w:pPr>
+        <w:pStyle w:val="Heading2"/>
+        <w:rPr>
+          <w:color w:val="0F243E" w:themeColor="text2" w:themeShade="80"/>
+        </w:rPr>
+      </w:pPr>
+      <w:bookmarkStart w:id="3" w:name="_Toc347758369"/>
+      <w:r>
+        <w:t>Game Analysis</w:t>
+      </w:r>
+      <w:bookmarkEnd w:id="3"/>
+    </w:p>
+    <w:p>
+      <w:pPr>
+        <w:pStyle w:val="Caption"/>
+        <w:keepNext/>
+      </w:pPr>
+      <w:r>
+        <w:t xml:space="preserve">Table </w:t>
+      </w:r>
+      <w:fldSimple w:instr=" SEQ Table \* ARABIC ">
+        <w:r>
+          <w:rPr>
+            <w:noProof/>
+          </w:rPr>
+          <w:t>1</w:t>
+        </w:r>
+      </w:fldSimple>
+      <w:r>
+        <w:t xml:space="preserve"> - Game Analysis</w:t>
+      </w:r>
+    </w:p>
+    <w:tbl>
+      <w:tblPr>
+        <w:tblW w:w="0" w:type="auto"/>
+        <w:tblBorders>
+          <w:top w:val="single" w:sz="4" w:space="0" w:color="auto"/>
+          <w:left w:val="single" w:sz="4" w:space="0" w:color="auto"/>
+          <w:bottom w:val="single" w:sz="4" w:space="0" w:color="auto"/>
+          <w:right w:val="single" w:sz="4" w:space="0" w:color="auto"/>
+          <w:insideH w:val="single" w:sz="4" w:space="0" w:color="auto"/>
+          <w:insideV w:val="single" w:sz="4" w:space="0" w:color="auto"/>
+        </w:tblBorders>
+        <w:tblLook w:val="01E0"/>
+      </w:tblPr>
+      <w:tblGrid>
+        <w:gridCol w:w="2466"/>
+        <w:gridCol w:w="6746"/>
+      </w:tblGrid>
+      <w:tr>
+        <w:tc>
+          <w:tcPr>
+            <w:tcW w:w="2466" w:type="dxa"/>
+            <w:tcBorders>
+              <w:bottom w:val="single" w:sz="4" w:space="0" w:color="auto"/>
+            </w:tcBorders>
+            <w:shd w:val="clear" w:color="auto" w:fill="B3B3B3"/>
+          </w:tcPr>
+          <w:p>
+            <w:pPr>
+              <w:rPr>
+                <w:b/>
+                <w:color w:val="0F243E" w:themeColor="text2" w:themeShade="80"/>
+                <w:sz w:val="20"/>
+                <w:szCs w:val="20"/>
+              </w:rPr>
+            </w:pPr>
+            <w:r>
+              <w:rPr>
+                <w:b/>
+                <w:color w:val="0F243E" w:themeColor="text2" w:themeShade="80"/>
+                <w:sz w:val="20"/>
+                <w:szCs w:val="20"/>
+              </w:rPr>
+              <w:t>Game Description</w:t>
+            </w:r>
+          </w:p>
+        </w:tc>
+        <w:tc>
+          <w:tcPr>
+            <w:tcW w:w="6746" w:type="dxa"/>
+            <w:shd w:val="clear" w:color="auto" w:fill="B3B3B3"/>
+          </w:tcPr>
+          <w:p>
+            <w:pPr>
+              <w:rPr>
+                <w:b/>
+                <w:color w:val="0F243E" w:themeColor="text2" w:themeShade="80"/>
+                <w:sz w:val="20"/>
+                <w:szCs w:val="20"/>
+              </w:rPr>
+            </w:pPr>
+          </w:p>
+        </w:tc>
+      </w:tr>
+      <w:tr>
+        <w:tc>
+          <w:tcPr>
+            <w:tcW w:w="2466" w:type="dxa"/>
+            <w:shd w:val="clear" w:color="auto" w:fill="E6E6E6"/>
+          </w:tcPr>
+          <w:p>
+            <w:pPr>
+              <w:jc w:val="right"/>
+              <w:rPr>
+                <w:sz w:val="20"/>
+                <w:szCs w:val="20"/>
+              </w:rPr>
+            </w:pPr>
+            <w:r>
+              <w:rPr>
+                <w:sz w:val="20"/>
+                <w:szCs w:val="20"/>
+              </w:rPr>
+              <w:t>Genre:</w:t>
+            </w:r>
+          </w:p>
+        </w:tc>
+        <w:tc>
+          <w:tcPr>
+            <w:tcW w:w="6746" w:type="dxa"/>
+          </w:tcPr>
+          <w:p>
+            <w:pPr>
+              <w:numPr>
+                <w:ilvl w:val="0"/>
+                <w:numId w:val="7"/>
+              </w:numPr>
+              <w:spacing w:after="0" w:line="240" w:lineRule="auto"/>
+              <w:rPr>
+                <w:sz w:val="20"/>
+                <w:szCs w:val="20"/>
+              </w:rPr>
+            </w:pPr>
+            <w:r>
+              <w:rPr>
+                <w:sz w:val="20"/>
+                <w:szCs w:val="20"/>
+              </w:rPr>
+              <w:t>Basic</w:t>
+            </w:r>
+          </w:p>
+          <w:p>
+            <w:pPr>
+              <w:pStyle w:val="HTMLPreformatted"/>
+              <w:numPr>
+                <w:ilvl w:val="1"/>
+                <w:numId w:val="7"/>
+              </w:numPr>
+              <w:rPr>
+                <w:rFonts w:ascii="Times New Roman" w:hAnsi="Times New Roman" w:cs="Times New Roman"/>
+                <w:lang w:val="en-US"/>
+              </w:rPr>
+            </w:pPr>
+            <w:r>
+              <w:rPr>
+                <w:rFonts w:ascii="Times New Roman" w:hAnsi="Times New Roman" w:cs="Times New Roman"/>
+                <w:lang w:val="en-US"/>
+              </w:rPr>
+              <w:t>Role-play</w:t>
+            </w:r>
+          </w:p>
+          <w:p>
+            <w:pPr>
+              <w:pStyle w:val="HTMLPreformatted"/>
+              <w:numPr>
+                <w:ilvl w:val="1"/>
+                <w:numId w:val="7"/>
+              </w:numPr>
+              <w:rPr>
+                <w:rFonts w:ascii="Times New Roman" w:hAnsi="Times New Roman" w:cs="Times New Roman"/>
+                <w:lang w:val="en-US"/>
+              </w:rPr>
+            </w:pPr>
+            <w:r>
+              <w:rPr>
+                <w:rFonts w:ascii="Times New Roman" w:hAnsi="Times New Roman" w:cs="Times New Roman"/>
+                <w:lang w:val="en-US"/>
+              </w:rPr>
+              <w:t>Adventure</w:t>
+            </w:r>
+          </w:p>
+          <w:p>
+            <w:pPr>
+              <w:pStyle w:val="HTMLPreformatted"/>
+              <w:numPr>
+                <w:ilvl w:val="1"/>
+                <w:numId w:val="7"/>
+              </w:numPr>
+              <w:rPr>
+                <w:rFonts w:ascii="Times New Roman" w:hAnsi="Times New Roman" w:cs="Times New Roman"/>
+                <w:lang w:val="en-US"/>
+              </w:rPr>
+            </w:pPr>
+            <w:r>
+              <w:rPr>
+                <w:rFonts w:ascii="Times New Roman" w:hAnsi="Times New Roman" w:cs="Times New Roman"/>
+                <w:lang w:val="en-US"/>
+              </w:rPr>
+              <w:t>Puzzle</w:t>
+            </w:r>
+          </w:p>
+        </w:tc>
+      </w:tr>
+      <w:tr>
+        <w:tc>
+          <w:tcPr>
+            <w:tcW w:w="2466" w:type="dxa"/>
+            <w:shd w:val="clear" w:color="auto" w:fill="E6E6E6"/>
+          </w:tcPr>
+          <w:p>
+            <w:pPr>
+              <w:jc w:val="right"/>
+              <w:rPr>
+                <w:sz w:val="20"/>
+                <w:szCs w:val="20"/>
+              </w:rPr>
+            </w:pPr>
+            <w:r>
+              <w:rPr>
+                <w:sz w:val="20"/>
+                <w:szCs w:val="20"/>
+              </w:rPr>
+              <w:lastRenderedPageBreak/>
+              <w:t>Game Elements:</w:t>
+            </w:r>
+          </w:p>
+        </w:tc>
+        <w:tc>
+          <w:tcPr>
+            <w:tcW w:w="6746" w:type="dxa"/>
+          </w:tcPr>
+          <w:p>
+            <w:pPr>
+              <w:numPr>
+                <w:ilvl w:val="0"/>
+                <w:numId w:val="7"/>
+              </w:numPr>
+              <w:spacing w:after="0" w:line="240" w:lineRule="auto"/>
+              <w:rPr>
+                <w:sz w:val="20"/>
+                <w:szCs w:val="20"/>
+              </w:rPr>
+            </w:pPr>
+            <w:r>
+              <w:rPr>
+                <w:sz w:val="20"/>
+                <w:szCs w:val="20"/>
+              </w:rPr>
+              <w:t>Collecting</w:t>
+            </w:r>
+          </w:p>
+          <w:p>
+            <w:pPr>
+              <w:numPr>
+                <w:ilvl w:val="0"/>
+                <w:numId w:val="7"/>
+              </w:numPr>
+              <w:spacing w:after="0" w:line="240" w:lineRule="auto"/>
+              <w:rPr>
+                <w:sz w:val="20"/>
+                <w:szCs w:val="20"/>
+              </w:rPr>
+            </w:pPr>
+            <w:r>
+              <w:rPr>
+                <w:sz w:val="20"/>
+                <w:szCs w:val="20"/>
+              </w:rPr>
+              <w:t>Puzzle</w:t>
+            </w:r>
+          </w:p>
+          <w:p>
+            <w:pPr>
+              <w:numPr>
+                <w:ilvl w:val="0"/>
+                <w:numId w:val="7"/>
+              </w:numPr>
+              <w:spacing w:after="0" w:line="240" w:lineRule="auto"/>
+              <w:rPr>
+                <w:sz w:val="20"/>
+                <w:szCs w:val="20"/>
+              </w:rPr>
+            </w:pPr>
+            <w:r>
+              <w:rPr>
+                <w:sz w:val="20"/>
+                <w:szCs w:val="20"/>
+              </w:rPr>
+              <w:t>Story Comprehension</w:t>
+            </w:r>
+          </w:p>
+          <w:p>
+            <w:pPr>
+              <w:numPr>
+                <w:ilvl w:val="0"/>
+                <w:numId w:val="7"/>
+              </w:numPr>
+              <w:spacing w:after="0" w:line="240" w:lineRule="auto"/>
+              <w:rPr>
+                <w:sz w:val="20"/>
+                <w:szCs w:val="20"/>
+              </w:rPr>
+            </w:pPr>
+            <w:r>
+              <w:rPr>
+                <w:i/>
+                <w:sz w:val="20"/>
+                <w:szCs w:val="20"/>
+              </w:rPr>
+              <w:t>Luck</w:t>
+            </w:r>
+          </w:p>
+          <w:p>
+            <w:pPr>
+              <w:numPr>
+                <w:ilvl w:val="0"/>
+                <w:numId w:val="7"/>
+              </w:numPr>
+              <w:spacing w:after="0" w:line="240" w:lineRule="auto"/>
+              <w:rPr>
+                <w:sz w:val="20"/>
+                <w:szCs w:val="20"/>
+              </w:rPr>
+            </w:pPr>
+            <w:r>
+              <w:rPr>
+                <w:i/>
+                <w:sz w:val="20"/>
+                <w:szCs w:val="20"/>
+              </w:rPr>
+              <w:t>Fighting</w:t>
+            </w:r>
+          </w:p>
+          <w:p>
+            <w:pPr>
+              <w:numPr>
+                <w:ilvl w:val="0"/>
+                <w:numId w:val="7"/>
+              </w:numPr>
+              <w:spacing w:after="0" w:line="240" w:lineRule="auto"/>
+              <w:rPr>
+                <w:sz w:val="20"/>
+                <w:szCs w:val="20"/>
+              </w:rPr>
+            </w:pPr>
+            <w:r>
+              <w:rPr>
+                <w:sz w:val="20"/>
+                <w:szCs w:val="20"/>
+              </w:rPr>
+              <w:t>Maze</w:t>
+            </w:r>
+          </w:p>
+        </w:tc>
+      </w:tr>
+    </w:tbl>
+    <w:p>
+      <w:pPr>
+        <w:rPr>
+          <w:sz w:val="20"/>
+          <w:szCs w:val="20"/>
+        </w:rPr>
+      </w:pPr>
+    </w:p>
+    <w:tbl>
+      <w:tblPr>
+        <w:tblW w:w="0" w:type="auto"/>
+        <w:tblBorders>
+          <w:top w:val="single" w:sz="4" w:space="0" w:color="auto"/>
+          <w:left w:val="single" w:sz="4" w:space="0" w:color="auto"/>
+          <w:bottom w:val="single" w:sz="4" w:space="0" w:color="auto"/>
+          <w:right w:val="single" w:sz="4" w:space="0" w:color="auto"/>
+          <w:insideH w:val="single" w:sz="4" w:space="0" w:color="auto"/>
+          <w:insideV w:val="single" w:sz="4" w:space="0" w:color="auto"/>
+        </w:tblBorders>
+        <w:tblLook w:val="01E0"/>
+      </w:tblPr>
+      <w:tblGrid>
+        <w:gridCol w:w="2088"/>
+        <w:gridCol w:w="7124"/>
+      </w:tblGrid>
+      <w:tr>
+        <w:tc>
+          <w:tcPr>
+            <w:tcW w:w="2088" w:type="dxa"/>
+            <w:shd w:val="clear" w:color="auto" w:fill="E0E0E0"/>
+          </w:tcPr>
+          <w:p>
+            <w:pPr>
+              <w:jc w:val="right"/>
+              <w:rPr>
+                <w:sz w:val="20"/>
+                <w:szCs w:val="20"/>
+              </w:rPr>
+            </w:pPr>
+            <w:r>
+              <w:rPr>
+                <w:sz w:val="20"/>
+                <w:szCs w:val="20"/>
+              </w:rPr>
+              <w:t>Game Content:</w:t>
+            </w:r>
+          </w:p>
+        </w:tc>
+        <w:tc>
+          <w:tcPr>
+            <w:tcW w:w="7124" w:type="dxa"/>
+          </w:tcPr>
+          <w:p>
+            <w:pPr>
+              <w:numPr>
+                <w:ilvl w:val="0"/>
+                <w:numId w:val="7"/>
+              </w:numPr>
+              <w:spacing w:after="0" w:line="240" w:lineRule="auto"/>
+              <w:rPr>
+                <w:sz w:val="20"/>
+                <w:szCs w:val="20"/>
+              </w:rPr>
+            </w:pPr>
+            <w:r>
+              <w:rPr>
+                <w:i/>
+                <w:sz w:val="20"/>
+                <w:szCs w:val="20"/>
+              </w:rPr>
+              <w:t>Humor</w:t>
+            </w:r>
+          </w:p>
+          <w:p>
+            <w:pPr>
+              <w:numPr>
+                <w:ilvl w:val="0"/>
+                <w:numId w:val="7"/>
+              </w:numPr>
+              <w:spacing w:after="0" w:line="240" w:lineRule="auto"/>
+              <w:rPr>
+                <w:sz w:val="20"/>
+                <w:szCs w:val="20"/>
+              </w:rPr>
+            </w:pPr>
+            <w:r>
+              <w:rPr>
+                <w:i/>
+                <w:sz w:val="20"/>
+                <w:szCs w:val="20"/>
+              </w:rPr>
+              <w:t>Action</w:t>
+            </w:r>
+          </w:p>
+        </w:tc>
+      </w:tr>
+      <w:tr>
+        <w:tc>
+          <w:tcPr>
+            <w:tcW w:w="2088" w:type="dxa"/>
+            <w:shd w:val="clear" w:color="auto" w:fill="E0E0E0"/>
+          </w:tcPr>
+          <w:p>
+            <w:pPr>
+              <w:jc w:val="right"/>
+              <w:rPr>
+                <w:sz w:val="20"/>
+                <w:szCs w:val="20"/>
+              </w:rPr>
+            </w:pPr>
+            <w:r>
+              <w:rPr>
+                <w:sz w:val="20"/>
+                <w:szCs w:val="20"/>
+              </w:rPr>
+              <w:t>Theme:</w:t>
+            </w:r>
+          </w:p>
+        </w:tc>
+        <w:tc>
+          <w:tcPr>
+            <w:tcW w:w="7124" w:type="dxa"/>
+          </w:tcPr>
+          <w:p>
+            <w:pPr>
+              <w:numPr>
+                <w:ilvl w:val="0"/>
+                <w:numId w:val="7"/>
+              </w:numPr>
+              <w:spacing w:after="0" w:line="240" w:lineRule="auto"/>
+              <w:rPr>
+                <w:i/>
+                <w:sz w:val="20"/>
+                <w:szCs w:val="20"/>
+              </w:rPr>
+            </w:pPr>
+            <w:r>
+              <w:rPr>
+                <w:i/>
+                <w:sz w:val="20"/>
+                <w:szCs w:val="20"/>
+              </w:rPr>
+              <w:t>Fantasy</w:t>
+            </w:r>
+          </w:p>
+        </w:tc>
+      </w:tr>
+      <w:tr>
+        <w:tc>
+          <w:tcPr>
+            <w:tcW w:w="2088" w:type="dxa"/>
+            <w:shd w:val="clear" w:color="auto" w:fill="E0E0E0"/>
+          </w:tcPr>
+          <w:p>
+            <w:pPr>
+              <w:jc w:val="right"/>
+              <w:rPr>
+                <w:sz w:val="20"/>
+                <w:szCs w:val="20"/>
+              </w:rPr>
+            </w:pPr>
+            <w:r>
+              <w:rPr>
+                <w:sz w:val="20"/>
+                <w:szCs w:val="20"/>
+              </w:rPr>
+              <w:t>Style:</w:t>
+            </w:r>
+          </w:p>
+        </w:tc>
+        <w:tc>
+          <w:tcPr>
+            <w:tcW w:w="7124" w:type="dxa"/>
+          </w:tcPr>
+          <w:p>
+            <w:pPr>
+              <w:numPr>
+                <w:ilvl w:val="0"/>
+                <w:numId w:val="7"/>
+              </w:numPr>
+              <w:spacing w:after="0" w:line="240" w:lineRule="auto"/>
+              <w:rPr>
+                <w:i/>
+                <w:sz w:val="20"/>
+                <w:szCs w:val="20"/>
+              </w:rPr>
+            </w:pPr>
+            <w:r>
+              <w:rPr>
+                <w:i/>
+                <w:sz w:val="20"/>
+                <w:szCs w:val="20"/>
+              </w:rPr>
+              <w:t>Old School</w:t>
+            </w:r>
+          </w:p>
+        </w:tc>
+      </w:tr>
+      <w:tr>
+        <w:tc>
+          <w:tcPr>
+            <w:tcW w:w="2088" w:type="dxa"/>
+            <w:shd w:val="clear" w:color="auto" w:fill="E0E0E0"/>
+          </w:tcPr>
+          <w:p>
+            <w:pPr>
+              <w:jc w:val="right"/>
+              <w:rPr>
+                <w:sz w:val="20"/>
+                <w:szCs w:val="20"/>
+              </w:rPr>
+            </w:pPr>
+            <w:r>
+              <w:rPr>
+                <w:sz w:val="20"/>
+                <w:szCs w:val="20"/>
+              </w:rPr>
+              <w:t>Game Sequence:</w:t>
+            </w:r>
+          </w:p>
+        </w:tc>
+        <w:tc>
+          <w:tcPr>
+            <w:tcW w:w="7124" w:type="dxa"/>
+          </w:tcPr>
+          <w:p>
+            <w:pPr>
+              <w:numPr>
+                <w:ilvl w:val="0"/>
+                <w:numId w:val="7"/>
+              </w:numPr>
+              <w:spacing w:after="0" w:line="240" w:lineRule="auto"/>
+              <w:rPr>
+                <w:i/>
+                <w:sz w:val="20"/>
+                <w:szCs w:val="20"/>
+              </w:rPr>
+            </w:pPr>
+            <w:r>
+              <w:rPr>
+                <w:i/>
+                <w:sz w:val="20"/>
+                <w:szCs w:val="20"/>
+              </w:rPr>
+              <w:t>Linear Storyline</w:t>
+            </w:r>
+          </w:p>
+          <w:p>
+            <w:pPr>
+              <w:spacing w:after="0" w:line="240" w:lineRule="auto"/>
+              <w:ind w:left="1500"/>
+              <w:rPr>
+                <w:sz w:val="20"/>
+                <w:szCs w:val="20"/>
+              </w:rPr>
+            </w:pPr>
+          </w:p>
+        </w:tc>
+      </w:tr>
+      <w:tr>
+        <w:tc>
+          <w:tcPr>
+            <w:tcW w:w="2088" w:type="dxa"/>
+            <w:tcBorders>
+              <w:bottom w:val="single" w:sz="4" w:space="0" w:color="auto"/>
+            </w:tcBorders>
+            <w:shd w:val="clear" w:color="auto" w:fill="E0E0E0"/>
+          </w:tcPr>
+          <w:p>
+            <w:pPr>
+              <w:jc w:val="right"/>
+              <w:rPr>
+                <w:sz w:val="20"/>
+                <w:szCs w:val="20"/>
+              </w:rPr>
+            </w:pPr>
+            <w:r>
+              <w:rPr>
+                <w:sz w:val="20"/>
+                <w:szCs w:val="20"/>
+              </w:rPr>
+              <w:t>Player:</w:t>
+            </w:r>
+          </w:p>
+        </w:tc>
+        <w:tc>
+          <w:tcPr>
+            <w:tcW w:w="7124" w:type="dxa"/>
+            <w:tcBorders>
+              <w:bottom w:val="single" w:sz="4" w:space="0" w:color="auto"/>
+            </w:tcBorders>
+          </w:tcPr>
+          <w:p>
+            <w:pPr>
+              <w:numPr>
+                <w:ilvl w:val="0"/>
+                <w:numId w:val="7"/>
+              </w:numPr>
+              <w:spacing w:after="0" w:line="240" w:lineRule="auto"/>
+              <w:rPr>
+                <w:sz w:val="20"/>
+                <w:szCs w:val="20"/>
+              </w:rPr>
+            </w:pPr>
+            <w:r>
+              <w:rPr>
+                <w:sz w:val="20"/>
+                <w:szCs w:val="20"/>
+              </w:rPr>
+              <w:t>One</w:t>
+            </w:r>
+          </w:p>
+        </w:tc>
+      </w:tr>
+      <w:tr>
+        <w:tc>
+          <w:tcPr>
+            <w:tcW w:w="2088" w:type="dxa"/>
+            <w:tcBorders>
+              <w:bottom w:val="single" w:sz="4" w:space="0" w:color="auto"/>
+            </w:tcBorders>
+            <w:shd w:val="clear" w:color="auto" w:fill="B3B3B3"/>
+          </w:tcPr>
+          <w:p>
+            <w:pPr>
+              <w:rPr>
+                <w:b/>
+                <w:sz w:val="20"/>
+                <w:szCs w:val="20"/>
+              </w:rPr>
+            </w:pPr>
+            <w:r>
+              <w:rPr>
+                <w:b/>
+                <w:sz w:val="20"/>
+                <w:szCs w:val="20"/>
+              </w:rPr>
+              <w:t>Game Reference</w:t>
+            </w:r>
+          </w:p>
+        </w:tc>
+        <w:tc>
+          <w:tcPr>
+            <w:tcW w:w="7124" w:type="dxa"/>
+            <w:shd w:val="clear" w:color="auto" w:fill="B3B3B3"/>
+          </w:tcPr>
+          <w:p>
+            <w:pPr>
+              <w:rPr>
+                <w:b/>
+                <w:sz w:val="20"/>
+                <w:szCs w:val="20"/>
+              </w:rPr>
+            </w:pPr>
+          </w:p>
+        </w:tc>
+      </w:tr>
+      <w:tr>
+        <w:tc>
+          <w:tcPr>
+            <w:tcW w:w="2088" w:type="dxa"/>
+            <w:shd w:val="clear" w:color="auto" w:fill="E0E0E0"/>
+          </w:tcPr>
+          <w:p>
+            <w:pPr>
+              <w:jc w:val="right"/>
+              <w:rPr>
+                <w:sz w:val="20"/>
+                <w:szCs w:val="20"/>
+              </w:rPr>
+            </w:pPr>
+            <w:r>
+              <w:rPr>
+                <w:sz w:val="20"/>
+                <w:szCs w:val="20"/>
+              </w:rPr>
+              <w:t>Game Taxonomy:</w:t>
+            </w:r>
+          </w:p>
+        </w:tc>
+        <w:tc>
+          <w:tcPr>
+            <w:tcW w:w="7124" w:type="dxa"/>
+          </w:tcPr>
+          <w:p>
+            <w:pPr>
+              <w:numPr>
+                <w:ilvl w:val="0"/>
+                <w:numId w:val="6"/>
+              </w:numPr>
+              <w:spacing w:after="0" w:line="240" w:lineRule="auto"/>
+              <w:rPr>
+                <w:sz w:val="20"/>
+                <w:szCs w:val="20"/>
+              </w:rPr>
+            </w:pPr>
+            <w:r>
+              <w:rPr>
+                <w:sz w:val="20"/>
+                <w:szCs w:val="20"/>
+              </w:rPr>
+              <w:t>Play</w:t>
+            </w:r>
+          </w:p>
+          <w:p>
+            <w:pPr>
+              <w:numPr>
+                <w:ilvl w:val="1"/>
+                <w:numId w:val="6"/>
+              </w:numPr>
+              <w:spacing w:after="0" w:line="240" w:lineRule="auto"/>
+              <w:rPr>
+                <w:sz w:val="20"/>
+                <w:szCs w:val="20"/>
+              </w:rPr>
+            </w:pPr>
+            <w:r>
+              <w:rPr>
+                <w:sz w:val="20"/>
+                <w:szCs w:val="20"/>
+              </w:rPr>
+              <w:t>Story</w:t>
+            </w:r>
+          </w:p>
+          <w:p>
+            <w:pPr>
+              <w:numPr>
+                <w:ilvl w:val="2"/>
+                <w:numId w:val="6"/>
+              </w:numPr>
+              <w:spacing w:after="0" w:line="240" w:lineRule="auto"/>
+              <w:rPr>
+                <w:sz w:val="20"/>
+                <w:szCs w:val="20"/>
+              </w:rPr>
+            </w:pPr>
+            <w:r>
+              <w:rPr>
+                <w:sz w:val="20"/>
+                <w:szCs w:val="20"/>
+              </w:rPr>
+              <w:t>Fiction</w:t>
+            </w:r>
+          </w:p>
+          <w:p>
+            <w:pPr>
+              <w:numPr>
+                <w:ilvl w:val="1"/>
+                <w:numId w:val="6"/>
+              </w:numPr>
+              <w:spacing w:after="0" w:line="240" w:lineRule="auto"/>
+              <w:rPr>
+                <w:sz w:val="20"/>
+                <w:szCs w:val="20"/>
+              </w:rPr>
+            </w:pPr>
+            <w:r>
+              <w:rPr>
+                <w:sz w:val="20"/>
+                <w:szCs w:val="20"/>
+              </w:rPr>
+              <w:t>Chance</w:t>
+            </w:r>
+          </w:p>
+          <w:p>
+            <w:pPr>
+              <w:numPr>
+                <w:ilvl w:val="2"/>
+                <w:numId w:val="6"/>
+              </w:numPr>
+              <w:spacing w:after="0" w:line="240" w:lineRule="auto"/>
+              <w:rPr>
+                <w:sz w:val="20"/>
+                <w:szCs w:val="20"/>
+              </w:rPr>
+            </w:pPr>
+            <w:r>
+              <w:rPr>
+                <w:sz w:val="20"/>
+                <w:szCs w:val="20"/>
+              </w:rPr>
+              <w:t>Fiction</w:t>
+            </w:r>
+          </w:p>
+        </w:tc>
+      </w:tr>
+      <w:tr>
+        <w:tc>
+          <w:tcPr>
+            <w:tcW w:w="2088" w:type="dxa"/>
+            <w:shd w:val="clear" w:color="auto" w:fill="E0E0E0"/>
+          </w:tcPr>
+          <w:p>
+            <w:pPr>
+              <w:jc w:val="right"/>
+              <w:rPr>
+                <w:sz w:val="20"/>
+                <w:szCs w:val="20"/>
+              </w:rPr>
+            </w:pPr>
+            <w:r>
+              <w:rPr>
+                <w:sz w:val="20"/>
+                <w:szCs w:val="20"/>
+              </w:rPr>
+              <w:t>Player Immersion:</w:t>
+            </w:r>
+          </w:p>
+        </w:tc>
+        <w:tc>
+          <w:tcPr>
+            <w:tcW w:w="7124" w:type="dxa"/>
+          </w:tcPr>
+          <w:p>
+            <w:pPr>
+              <w:numPr>
+                <w:ilvl w:val="0"/>
+                <w:numId w:val="7"/>
+              </w:numPr>
+              <w:spacing w:after="0" w:line="240" w:lineRule="auto"/>
+              <w:rPr>
+                <w:i/>
+                <w:sz w:val="20"/>
+                <w:szCs w:val="20"/>
+              </w:rPr>
+            </w:pPr>
+            <w:r>
+              <w:rPr>
+                <w:i/>
+                <w:sz w:val="20"/>
+                <w:szCs w:val="20"/>
+              </w:rPr>
+              <w:t>Narrative</w:t>
+            </w:r>
+          </w:p>
+          <w:p>
+            <w:pPr>
+              <w:numPr>
+                <w:ilvl w:val="0"/>
+                <w:numId w:val="7"/>
+              </w:numPr>
+              <w:spacing w:after="0" w:line="240" w:lineRule="auto"/>
+              <w:rPr>
+                <w:i/>
+                <w:sz w:val="20"/>
+                <w:szCs w:val="20"/>
+              </w:rPr>
+            </w:pPr>
+            <w:r>
+              <w:rPr>
+                <w:i/>
+                <w:sz w:val="20"/>
+                <w:szCs w:val="20"/>
+              </w:rPr>
+              <w:t>Tactical</w:t>
+            </w:r>
+          </w:p>
+          <w:p>
+            <w:pPr>
+              <w:numPr>
+                <w:ilvl w:val="0"/>
+                <w:numId w:val="7"/>
+              </w:numPr>
+              <w:spacing w:after="0" w:line="240" w:lineRule="auto"/>
+              <w:rPr>
+                <w:i/>
+                <w:sz w:val="20"/>
+                <w:szCs w:val="20"/>
+              </w:rPr>
+            </w:pPr>
+            <w:r>
+              <w:rPr>
+                <w:i/>
+                <w:sz w:val="20"/>
+                <w:szCs w:val="20"/>
+              </w:rPr>
+              <w:t>Strategy</w:t>
+            </w:r>
+          </w:p>
+        </w:tc>
+      </w:tr>
+      <w:tr>
+        <w:tc>
+          <w:tcPr>
+            <w:tcW w:w="2088" w:type="dxa"/>
+            <w:tcBorders>
+              <w:bottom w:val="single" w:sz="4" w:space="0" w:color="auto"/>
+            </w:tcBorders>
+            <w:shd w:val="clear" w:color="auto" w:fill="E0E0E0"/>
+          </w:tcPr>
+          <w:p>
+            <w:pPr>
+              <w:jc w:val="right"/>
+              <w:rPr>
+                <w:sz w:val="20"/>
+                <w:szCs w:val="20"/>
+              </w:rPr>
+            </w:pPr>
+            <w:r>
+              <w:rPr>
+                <w:sz w:val="20"/>
+                <w:szCs w:val="20"/>
+              </w:rPr>
+              <w:t>Reference:</w:t>
+            </w:r>
+          </w:p>
+        </w:tc>
+        <w:tc>
+          <w:tcPr>
+            <w:tcW w:w="7124" w:type="dxa"/>
+            <w:tcBorders>
+              <w:bottom w:val="single" w:sz="4" w:space="0" w:color="auto"/>
+            </w:tcBorders>
+          </w:tcPr>
+          <w:p>
+            <w:pPr>
+              <w:numPr>
+                <w:ilvl w:val="0"/>
+                <w:numId w:val="7"/>
+              </w:numPr>
+              <w:spacing w:after="0" w:line="240" w:lineRule="auto"/>
+              <w:rPr>
+                <w:sz w:val="20"/>
+                <w:szCs w:val="20"/>
+              </w:rPr>
+            </w:pPr>
+            <w:r>
+              <w:rPr>
+                <w:sz w:val="20"/>
+                <w:szCs w:val="20"/>
+              </w:rPr>
+              <w:t>The game will have a similar game play of classical Legend of Zelda</w:t>
+            </w:r>
+            <w:r>
+              <w:rPr>
+                <w:sz w:val="20"/>
+                <w:szCs w:val="20"/>
+              </w:rPr>
+              <w:t xml:space="preserve"> games</w:t>
+            </w:r>
+            <w:r>
+              <w:rPr>
+                <w:sz w:val="20"/>
+                <w:szCs w:val="20"/>
+              </w:rPr>
+              <w:t>.</w:t>
+            </w:r>
+          </w:p>
+          <w:p>
+            <w:pPr>
+              <w:numPr>
+                <w:ilvl w:val="0"/>
+                <w:numId w:val="7"/>
+              </w:numPr>
+              <w:spacing w:after="0" w:line="240" w:lineRule="auto"/>
+              <w:rPr>
+                <w:sz w:val="20"/>
+                <w:szCs w:val="20"/>
+              </w:rPr>
+            </w:pPr>
+            <w:r>
+              <w:rPr>
+                <w:sz w:val="20"/>
+                <w:szCs w:val="20"/>
+              </w:rPr>
+              <w:t>This game will also have elements from the classical Final Fantasy games.</w:t>
+            </w:r>
+          </w:p>
+        </w:tc>
+      </w:tr>
+    </w:tbl>
+    <w:p>
+      <w:pPr>
+        <w:rPr>
+          <w:sz w:val="20"/>
+          <w:szCs w:val="20"/>
+          <w:lang w:val="en-GB"/>
+        </w:rPr>
+      </w:pPr>
+      <w:r>
+        <w:rPr>
+          <w:sz w:val="20"/>
+          <w:szCs w:val="20"/>
+          <w:lang w:val="en-GB"/>
+        </w:rPr>
+        <w:br w:type="page"/>
+      </w:r>
+    </w:p>
+    <w:tbl>
+      <w:tblPr>
+        <w:tblW w:w="0" w:type="auto"/>
+        <w:tblBorders>
+          <w:top w:val="single" w:sz="4" w:space="0" w:color="auto"/>
+          <w:left w:val="single" w:sz="4" w:space="0" w:color="auto"/>
+          <w:bottom w:val="single" w:sz="4" w:space="0" w:color="auto"/>
+          <w:right w:val="single" w:sz="4" w:space="0" w:color="auto"/>
+          <w:insideH w:val="single" w:sz="4" w:space="0" w:color="auto"/>
+          <w:insideV w:val="single" w:sz="4" w:space="0" w:color="auto"/>
+        </w:tblBorders>
+        <w:tblLook w:val="01E0"/>
+      </w:tblPr>
+      <w:tblGrid>
+        <w:gridCol w:w="2088"/>
+        <w:gridCol w:w="7124"/>
+      </w:tblGrid>
+      <w:tr>
+        <w:tc>
+          <w:tcPr>
+            <w:tcW w:w="2088" w:type="dxa"/>
+            <w:tcBorders>
+              <w:bottom w:val="single" w:sz="4" w:space="0" w:color="auto"/>
+            </w:tcBorders>
+            <w:shd w:val="clear" w:color="auto" w:fill="B3B3B3"/>
+          </w:tcPr>
+          <w:p>
+            <w:pPr>
+              <w:rPr>
+                <w:b/>
+                <w:sz w:val="20"/>
+                <w:szCs w:val="20"/>
+              </w:rPr>
+            </w:pPr>
+            <w:r>
+              <w:rPr>
+                <w:b/>
+                <w:sz w:val="20"/>
+                <w:szCs w:val="20"/>
+              </w:rPr>
+              <w:lastRenderedPageBreak/>
+              <w:t>Game Technical</w:t>
+            </w:r>
+          </w:p>
+        </w:tc>
+        <w:tc>
+          <w:tcPr>
+            <w:tcW w:w="7124" w:type="dxa"/>
+            <w:shd w:val="clear" w:color="auto" w:fill="B3B3B3"/>
+          </w:tcPr>
+          <w:p>
+            <w:pPr>
+              <w:rPr>
+                <w:b/>
+                <w:sz w:val="20"/>
+                <w:szCs w:val="20"/>
+              </w:rPr>
+            </w:pPr>
+          </w:p>
+        </w:tc>
+      </w:tr>
+      <w:tr>
+        <w:tc>
+          <w:tcPr>
+            <w:tcW w:w="2088" w:type="dxa"/>
+            <w:shd w:val="clear" w:color="auto" w:fill="E0E0E0"/>
+          </w:tcPr>
+          <w:p>
+            <w:pPr>
+              <w:jc w:val="right"/>
+              <w:rPr>
+                <w:sz w:val="20"/>
+                <w:szCs w:val="20"/>
+              </w:rPr>
+            </w:pPr>
+            <w:r>
+              <w:rPr>
+                <w:sz w:val="20"/>
+                <w:szCs w:val="20"/>
+              </w:rPr>
+              <w:t>Technical F</w:t>
+            </w:r>
+            <w:r>
+              <w:rPr>
+                <w:sz w:val="20"/>
+                <w:szCs w:val="20"/>
+              </w:rPr>
+              <w:t>o</w:t>
+            </w:r>
+            <w:r>
+              <w:rPr>
+                <w:sz w:val="20"/>
+                <w:szCs w:val="20"/>
+              </w:rPr>
+              <w:t>r</w:t>
+            </w:r>
+            <w:r>
+              <w:rPr>
+                <w:sz w:val="20"/>
+                <w:szCs w:val="20"/>
+              </w:rPr>
+              <w:t>m:</w:t>
+            </w:r>
+          </w:p>
+        </w:tc>
+        <w:tc>
+          <w:tcPr>
+            <w:tcW w:w="7124" w:type="dxa"/>
+          </w:tcPr>
+          <w:p>
+            <w:pPr>
+              <w:numPr>
+                <w:ilvl w:val="0"/>
+                <w:numId w:val="7"/>
+              </w:numPr>
+              <w:spacing w:after="0" w:line="240" w:lineRule="auto"/>
+              <w:rPr>
+                <w:sz w:val="20"/>
+                <w:szCs w:val="20"/>
+              </w:rPr>
+            </w:pPr>
+            <w:r>
+              <w:rPr>
+                <w:sz w:val="20"/>
+                <w:szCs w:val="20"/>
+              </w:rPr>
+              <w:t>2D graphics</w:t>
+            </w:r>
+          </w:p>
+        </w:tc>
+      </w:tr>
+      <w:tr>
+        <w:tc>
+          <w:tcPr>
+            <w:tcW w:w="2088" w:type="dxa"/>
+            <w:shd w:val="clear" w:color="auto" w:fill="E0E0E0"/>
+          </w:tcPr>
+          <w:p>
+            <w:pPr>
+              <w:jc w:val="right"/>
+              <w:rPr>
+                <w:sz w:val="20"/>
+                <w:szCs w:val="20"/>
+              </w:rPr>
+            </w:pPr>
+            <w:r>
+              <w:rPr>
+                <w:sz w:val="20"/>
+                <w:szCs w:val="20"/>
+              </w:rPr>
+              <w:t>View:</w:t>
+            </w:r>
+          </w:p>
+        </w:tc>
+        <w:tc>
+          <w:tcPr>
+            <w:tcW w:w="7124" w:type="dxa"/>
+          </w:tcPr>
+          <w:p>
+            <w:pPr>
+              <w:numPr>
+                <w:ilvl w:val="0"/>
+                <w:numId w:val="7"/>
+              </w:numPr>
+              <w:spacing w:after="0" w:line="240" w:lineRule="auto"/>
+              <w:rPr>
+                <w:sz w:val="20"/>
+                <w:szCs w:val="20"/>
+              </w:rPr>
+            </w:pPr>
+            <w:r>
+              <w:rPr>
+                <w:sz w:val="20"/>
+                <w:szCs w:val="20"/>
+              </w:rPr>
+              <w:t>Top Down</w:t>
+            </w:r>
+          </w:p>
+        </w:tc>
+      </w:tr>
+      <w:tr>
+        <w:tc>
+          <w:tcPr>
+            <w:tcW w:w="2088" w:type="dxa"/>
+            <w:shd w:val="clear" w:color="auto" w:fill="E0E0E0"/>
+          </w:tcPr>
+          <w:p>
+            <w:pPr>
+              <w:jc w:val="right"/>
+              <w:rPr>
+                <w:sz w:val="20"/>
+                <w:szCs w:val="20"/>
+              </w:rPr>
+            </w:pPr>
+            <w:r>
+              <w:rPr>
+                <w:sz w:val="20"/>
+                <w:szCs w:val="20"/>
+              </w:rPr>
+              <w:t>Platform:</w:t>
+            </w:r>
+          </w:p>
+        </w:tc>
+        <w:tc>
+          <w:tcPr>
+            <w:tcW w:w="7124" w:type="dxa"/>
+          </w:tcPr>
+          <w:p>
+            <w:pPr>
+              <w:numPr>
+                <w:ilvl w:val="0"/>
+                <w:numId w:val="7"/>
+              </w:numPr>
+              <w:spacing w:after="0" w:line="240" w:lineRule="auto"/>
+              <w:rPr>
+                <w:sz w:val="20"/>
+                <w:szCs w:val="20"/>
+              </w:rPr>
+            </w:pPr>
+            <w:r>
+              <w:rPr>
+                <w:sz w:val="20"/>
+                <w:szCs w:val="20"/>
+              </w:rPr>
+              <w:t>C</w:t>
+            </w:r>
+            <w:r>
+              <w:rPr>
+                <w:sz w:val="20"/>
+                <w:szCs w:val="20"/>
+              </w:rPr>
+              <w:t>#</w:t>
+            </w:r>
+            <w:r>
+              <w:rPr>
+                <w:sz w:val="20"/>
+                <w:szCs w:val="20"/>
+              </w:rPr>
+              <w:t xml:space="preserve"> </w:t>
+            </w:r>
+          </w:p>
+        </w:tc>
+      </w:tr>
+      <w:tr>
+        <w:tc>
+          <w:tcPr>
+            <w:tcW w:w="2088" w:type="dxa"/>
+            <w:tcBorders>
+              <w:bottom w:val="single" w:sz="4" w:space="0" w:color="auto"/>
+            </w:tcBorders>
+            <w:shd w:val="clear" w:color="auto" w:fill="E0E0E0"/>
+          </w:tcPr>
+          <w:p>
+            <w:pPr>
+              <w:jc w:val="right"/>
+              <w:rPr>
+                <w:sz w:val="20"/>
+                <w:szCs w:val="20"/>
+              </w:rPr>
+            </w:pPr>
+            <w:r>
+              <w:rPr>
+                <w:sz w:val="20"/>
+                <w:szCs w:val="20"/>
+              </w:rPr>
+              <w:t>Device:</w:t>
+            </w:r>
+          </w:p>
+        </w:tc>
+        <w:tc>
+          <w:tcPr>
+            <w:tcW w:w="7124" w:type="dxa"/>
+            <w:tcBorders>
+              <w:bottom w:val="single" w:sz="4" w:space="0" w:color="auto"/>
+            </w:tcBorders>
+          </w:tcPr>
+          <w:p>
+            <w:pPr>
+              <w:numPr>
+                <w:ilvl w:val="0"/>
+                <w:numId w:val="7"/>
+              </w:numPr>
+              <w:spacing w:after="0" w:line="240" w:lineRule="auto"/>
+              <w:rPr>
+                <w:sz w:val="20"/>
+                <w:szCs w:val="20"/>
+              </w:rPr>
+            </w:pPr>
+            <w:r>
+              <w:rPr>
+                <w:sz w:val="20"/>
+                <w:szCs w:val="20"/>
+              </w:rPr>
+              <w:t>PC,</w:t>
+            </w:r>
+            <w:r>
+              <w:rPr>
+                <w:sz w:val="20"/>
+                <w:szCs w:val="20"/>
+              </w:rPr>
+              <w:t xml:space="preserve"> Console</w:t>
+            </w:r>
+            <w:r>
+              <w:rPr>
+                <w:sz w:val="20"/>
+                <w:szCs w:val="20"/>
+              </w:rPr>
+              <w:t xml:space="preserve"> (possible)</w:t>
+            </w:r>
+          </w:p>
+        </w:tc>
+      </w:tr>
+      <w:tr>
+        <w:tc>
+          <w:tcPr>
+            <w:tcW w:w="2088" w:type="dxa"/>
+            <w:tcBorders>
+              <w:bottom w:val="single" w:sz="4" w:space="0" w:color="auto"/>
+            </w:tcBorders>
+            <w:shd w:val="clear" w:color="auto" w:fill="B3B3B3"/>
+          </w:tcPr>
+          <w:p>
+            <w:pPr>
+              <w:rPr>
+                <w:b/>
+                <w:sz w:val="20"/>
+                <w:szCs w:val="20"/>
+              </w:rPr>
+            </w:pPr>
+            <w:r>
+              <w:rPr>
+                <w:b/>
+                <w:sz w:val="20"/>
+                <w:szCs w:val="20"/>
+              </w:rPr>
+              <w:t>Game Sales</w:t>
+            </w:r>
+          </w:p>
+        </w:tc>
+        <w:tc>
+          <w:tcPr>
+            <w:tcW w:w="7124" w:type="dxa"/>
+            <w:shd w:val="clear" w:color="auto" w:fill="B3B3B3"/>
+          </w:tcPr>
+          <w:p>
+            <w:pPr>
+              <w:rPr>
+                <w:b/>
+                <w:sz w:val="20"/>
+                <w:szCs w:val="20"/>
+              </w:rPr>
+            </w:pPr>
+          </w:p>
+        </w:tc>
+      </w:tr>
+      <w:tr>
+        <w:tc>
+          <w:tcPr>
+            <w:tcW w:w="2088" w:type="dxa"/>
+            <w:shd w:val="clear" w:color="auto" w:fill="E6E6E6"/>
+          </w:tcPr>
+          <w:p>
+            <w:pPr>
+              <w:jc w:val="right"/>
+              <w:rPr>
+                <w:sz w:val="20"/>
+                <w:szCs w:val="20"/>
+              </w:rPr>
+            </w:pPr>
+            <w:r>
+              <w:rPr>
+                <w:sz w:val="20"/>
+                <w:szCs w:val="20"/>
+              </w:rPr>
+              <w:t>Consumer Group:</w:t>
+            </w:r>
+          </w:p>
+        </w:tc>
+        <w:tc>
+          <w:tcPr>
+            <w:tcW w:w="7124" w:type="dxa"/>
+          </w:tcPr>
+          <w:p>
+            <w:pPr>
+              <w:numPr>
+                <w:ilvl w:val="0"/>
+                <w:numId w:val="7"/>
+              </w:numPr>
+              <w:spacing w:after="0" w:line="240" w:lineRule="auto"/>
+              <w:rPr>
+                <w:sz w:val="20"/>
+                <w:szCs w:val="20"/>
+              </w:rPr>
+            </w:pPr>
+            <w:r>
+              <w:rPr>
+                <w:sz w:val="20"/>
+                <w:szCs w:val="20"/>
+              </w:rPr>
+              <w:t>Ages 10+  (Rated E)</w:t>
+            </w:r>
+          </w:p>
+        </w:tc>
+      </w:tr>
+      <w:tr>
+        <w:tc>
+          <w:tcPr>
+            <w:tcW w:w="2088" w:type="dxa"/>
+            <w:shd w:val="clear" w:color="auto" w:fill="E6E6E6"/>
+          </w:tcPr>
+          <w:p>
+            <w:pPr>
+              <w:jc w:val="right"/>
+              <w:rPr>
+                <w:sz w:val="20"/>
+                <w:szCs w:val="20"/>
+              </w:rPr>
+            </w:pPr>
+            <w:r>
+              <w:rPr>
+                <w:sz w:val="20"/>
+                <w:szCs w:val="20"/>
+              </w:rPr>
+              <w:t>Payment:</w:t>
+            </w:r>
+          </w:p>
+        </w:tc>
+        <w:tc>
+          <w:tcPr>
+            <w:tcW w:w="7124" w:type="dxa"/>
+          </w:tcPr>
+          <w:p>
+            <w:pPr>
+              <w:numPr>
+                <w:ilvl w:val="0"/>
+                <w:numId w:val="7"/>
+              </w:numPr>
+              <w:spacing w:after="0" w:line="240" w:lineRule="auto"/>
+              <w:rPr>
+                <w:sz w:val="20"/>
+                <w:szCs w:val="20"/>
+              </w:rPr>
+            </w:pPr>
+            <w:r>
+              <w:rPr>
+                <w:sz w:val="20"/>
+                <w:szCs w:val="20"/>
+              </w:rPr>
+              <w:t xml:space="preserve">This a good point to talk a person from marketing </w:t>
+            </w:r>
+          </w:p>
+        </w:tc>
+      </w:tr>
+      <w:tr>
+        <w:tc>
+          <w:tcPr>
+            <w:tcW w:w="2088" w:type="dxa"/>
+            <w:shd w:val="clear" w:color="auto" w:fill="E6E6E6"/>
+          </w:tcPr>
+          <w:p>
+            <w:pPr>
+              <w:jc w:val="right"/>
+              <w:rPr>
+                <w:sz w:val="20"/>
+                <w:szCs w:val="20"/>
+              </w:rPr>
+            </w:pPr>
+            <w:r>
+              <w:rPr>
+                <w:sz w:val="20"/>
+                <w:szCs w:val="20"/>
+              </w:rPr>
+              <w:t>Estimated Price:</w:t>
+            </w:r>
+          </w:p>
+        </w:tc>
+        <w:tc>
+          <w:tcPr>
+            <w:tcW w:w="7124" w:type="dxa"/>
+          </w:tcPr>
+          <w:p>
+            <w:pPr>
+              <w:numPr>
+                <w:ilvl w:val="0"/>
+                <w:numId w:val="7"/>
+              </w:numPr>
+              <w:spacing w:after="0" w:line="240" w:lineRule="auto"/>
+              <w:rPr>
+                <w:sz w:val="20"/>
+                <w:szCs w:val="20"/>
+              </w:rPr>
+            </w:pPr>
+            <w:r>
+              <w:rPr>
+                <w:sz w:val="20"/>
+                <w:szCs w:val="20"/>
+              </w:rPr>
+              <w:t>This a good point to talk a person from marketing</w:t>
+            </w:r>
+          </w:p>
+        </w:tc>
+      </w:tr>
+      <w:tr>
+        <w:tc>
+          <w:tcPr>
+            <w:tcW w:w="2088" w:type="dxa"/>
+            <w:shd w:val="clear" w:color="auto" w:fill="E6E6E6"/>
+          </w:tcPr>
+          <w:p>
+            <w:pPr>
+              <w:jc w:val="right"/>
+              <w:rPr>
+                <w:sz w:val="20"/>
+                <w:szCs w:val="20"/>
+              </w:rPr>
+            </w:pPr>
+            <w:r>
+              <w:rPr>
+                <w:sz w:val="20"/>
+                <w:szCs w:val="20"/>
+              </w:rPr>
+              <w:t>Device Support List</w:t>
+            </w:r>
+          </w:p>
+        </w:tc>
+        <w:tc>
+          <w:tcPr>
+            <w:tcW w:w="7124" w:type="dxa"/>
+          </w:tcPr>
+          <w:p>
+            <w:pPr>
+              <w:numPr>
+                <w:ilvl w:val="0"/>
+                <w:numId w:val="7"/>
+              </w:numPr>
+              <w:spacing w:after="0" w:line="240" w:lineRule="auto"/>
+              <w:rPr>
+                <w:sz w:val="20"/>
+                <w:szCs w:val="20"/>
+              </w:rPr>
+            </w:pPr>
+            <w:r>
+              <w:rPr>
+                <w:sz w:val="20"/>
+                <w:szCs w:val="20"/>
+              </w:rPr>
+              <w:t>See Appendix A</w:t>
+            </w:r>
+          </w:p>
+        </w:tc>
+      </w:tr>
+    </w:tbl>
+    <w:p/>
+    <w:p>
+      <w:pPr>
+        <w:pStyle w:val="Heading2"/>
+      </w:pPr>
+      <w:bookmarkStart w:id="4" w:name="_Toc347758370"/>
+      <w:r>
+        <w:t>Game Atmosphere</w:t>
+      </w:r>
+      <w:bookmarkEnd w:id="4"/>
+    </w:p>
+    <w:p/>
+    <w:p/>
+    <w:p>
+      <w:pPr>
+        <w:pStyle w:val="Heading2"/>
+      </w:pPr>
+      <w:r>
+        <w:t>Game Play</w:t>
+      </w:r>
+    </w:p>
+    <w:p/>
     <w:sectPr>
       <w:headerReference w:type="default" r:id="rId10"/>
       <w:pgSz w:w="12240" w:h="15840"/>
@@ -587,7 +2681,7 @@
             <w:rPr>
               <w:noProof/>
             </w:rPr>
-            <w:t>3</w:t>
+            <w:t>5</w:t>
           </w:r>
         </w:fldSimple>
       </w:p>
@@ -604,6 +2698,146 @@
 <file path=word/numbering.xml><?xml version="1.0" encoding="utf-8"?>
 <w:numbering xmlns:ve="http://schemas.openxmlformats.org/markup-compatibility/2006" xmlns:o="urn:schemas-microsoft-com:office:office" xmlns:r="http://schemas.openxmlformats.org/officeDocument/2006/relationships" xmlns:m="http://schemas.openxmlformats.org/officeDocument/2006/math" xmlns:v="urn:schemas-microsoft-com:vml" xmlns:wp="http://schemas.openxmlformats.org/drawingml/2006/wordprocessingDrawing" xmlns:w10="urn:schemas-microsoft-com:office:word" xmlns:w="http://schemas.openxmlformats.org/wordprocessingml/2006/main" xmlns:wne="http://schemas.microsoft.com/office/word/2006/wordml">
   <w:abstractNum w:abstractNumId="0">
+    <w:nsid w:val="0DFD63C7"/>
+    <w:multiLevelType w:val="hybridMultilevel"/>
+    <w:tmpl w:val="2826A25C"/>
+    <w:lvl w:ilvl="0" w:tplc="04130001">
+      <w:start w:val="1"/>
+      <w:numFmt w:val="bullet"/>
+      <w:lvlText w:val=""/>
+      <w:lvlJc w:val="left"/>
+      <w:pPr>
+        <w:tabs>
+          <w:tab w:val="num" w:pos="720"/>
+        </w:tabs>
+        <w:ind w:left="720" w:hanging="360"/>
+      </w:pPr>
+      <w:rPr>
+        <w:rFonts w:ascii="Symbol" w:hAnsi="Symbol" w:hint="default"/>
+      </w:rPr>
+    </w:lvl>
+    <w:lvl w:ilvl="1" w:tplc="04130003">
+      <w:start w:val="1"/>
+      <w:numFmt w:val="bullet"/>
+      <w:lvlText w:val="o"/>
+      <w:lvlJc w:val="left"/>
+      <w:pPr>
+        <w:tabs>
+          <w:tab w:val="num" w:pos="1440"/>
+        </w:tabs>
+        <w:ind w:left="1440" w:hanging="360"/>
+      </w:pPr>
+      <w:rPr>
+        <w:rFonts w:ascii="Courier New" w:hAnsi="Courier New" w:cs="Courier New" w:hint="default"/>
+      </w:rPr>
+    </w:lvl>
+    <w:lvl w:ilvl="2" w:tplc="04130005">
+      <w:start w:val="1"/>
+      <w:numFmt w:val="bullet"/>
+      <w:lvlText w:val=""/>
+      <w:lvlJc w:val="left"/>
+      <w:pPr>
+        <w:tabs>
+          <w:tab w:val="num" w:pos="2160"/>
+        </w:tabs>
+        <w:ind w:left="2160" w:hanging="360"/>
+      </w:pPr>
+      <w:rPr>
+        <w:rFonts w:ascii="Wingdings" w:hAnsi="Wingdings" w:hint="default"/>
+      </w:rPr>
+    </w:lvl>
+    <w:lvl w:ilvl="3" w:tplc="04130001" w:tentative="1">
+      <w:start w:val="1"/>
+      <w:numFmt w:val="bullet"/>
+      <w:lvlText w:val=""/>
+      <w:lvlJc w:val="left"/>
+      <w:pPr>
+        <w:tabs>
+          <w:tab w:val="num" w:pos="2880"/>
+        </w:tabs>
+        <w:ind w:left="2880" w:hanging="360"/>
+      </w:pPr>
+      <w:rPr>
+        <w:rFonts w:ascii="Symbol" w:hAnsi="Symbol" w:hint="default"/>
+      </w:rPr>
+    </w:lvl>
+    <w:lvl w:ilvl="4" w:tplc="04130003" w:tentative="1">
+      <w:start w:val="1"/>
+      <w:numFmt w:val="bullet"/>
+      <w:lvlText w:val="o"/>
+      <w:lvlJc w:val="left"/>
+      <w:pPr>
+        <w:tabs>
+          <w:tab w:val="num" w:pos="3600"/>
+        </w:tabs>
+        <w:ind w:left="3600" w:hanging="360"/>
+      </w:pPr>
+      <w:rPr>
+        <w:rFonts w:ascii="Courier New" w:hAnsi="Courier New" w:cs="Courier New" w:hint="default"/>
+      </w:rPr>
+    </w:lvl>
+    <w:lvl w:ilvl="5" w:tplc="04130005" w:tentative="1">
+      <w:start w:val="1"/>
+      <w:numFmt w:val="bullet"/>
+      <w:lvlText w:val=""/>
+      <w:lvlJc w:val="left"/>
+      <w:pPr>
+        <w:tabs>
+          <w:tab w:val="num" w:pos="4320"/>
+        </w:tabs>
+        <w:ind w:left="4320" w:hanging="360"/>
+      </w:pPr>
+      <w:rPr>
+        <w:rFonts w:ascii="Wingdings" w:hAnsi="Wingdings" w:hint="default"/>
+      </w:rPr>
+    </w:lvl>
+    <w:lvl w:ilvl="6" w:tplc="04130001" w:tentative="1">
+      <w:start w:val="1"/>
+      <w:numFmt w:val="bullet"/>
+      <w:lvlText w:val=""/>
+      <w:lvlJc w:val="left"/>
+      <w:pPr>
+        <w:tabs>
+          <w:tab w:val="num" w:pos="5040"/>
+        </w:tabs>
+        <w:ind w:left="5040" w:hanging="360"/>
+      </w:pPr>
+      <w:rPr>
+        <w:rFonts w:ascii="Symbol" w:hAnsi="Symbol" w:hint="default"/>
+      </w:rPr>
+    </w:lvl>
+    <w:lvl w:ilvl="7" w:tplc="04130003" w:tentative="1">
+      <w:start w:val="1"/>
+      <w:numFmt w:val="bullet"/>
+      <w:lvlText w:val="o"/>
+      <w:lvlJc w:val="left"/>
+      <w:pPr>
+        <w:tabs>
+          <w:tab w:val="num" w:pos="5760"/>
+        </w:tabs>
+        <w:ind w:left="5760" w:hanging="360"/>
+      </w:pPr>
+      <w:rPr>
+        <w:rFonts w:ascii="Courier New" w:hAnsi="Courier New" w:cs="Courier New" w:hint="default"/>
+      </w:rPr>
+    </w:lvl>
+    <w:lvl w:ilvl="8" w:tplc="04130005" w:tentative="1">
+      <w:start w:val="1"/>
+      <w:numFmt w:val="bullet"/>
+      <w:lvlText w:val=""/>
+      <w:lvlJc w:val="left"/>
+      <w:pPr>
+        <w:tabs>
+          <w:tab w:val="num" w:pos="6480"/>
+        </w:tabs>
+        <w:ind w:left="6480" w:hanging="360"/>
+      </w:pPr>
+      <w:rPr>
+        <w:rFonts w:ascii="Wingdings" w:hAnsi="Wingdings" w:hint="default"/>
+      </w:rPr>
+    </w:lvl>
+  </w:abstractNum>
+  <w:abstractNum w:abstractNumId="1">
     <w:nsid w:val="1A5E4B66"/>
     <w:multiLevelType w:val="hybridMultilevel"/>
     <w:tmpl w:val="B49C670E"/>
@@ -716,7 +2950,539 @@
       </w:rPr>
     </w:lvl>
   </w:abstractNum>
-  <w:abstractNum w:abstractNumId="1">
+  <w:abstractNum w:abstractNumId="2">
+    <w:nsid w:val="236A3F96"/>
+    <w:multiLevelType w:val="hybridMultilevel"/>
+    <w:tmpl w:val="62B6421A"/>
+    <w:lvl w:ilvl="0" w:tplc="D7E2B6CE">
+      <w:numFmt w:val="bullet"/>
+      <w:lvlText w:val="-"/>
+      <w:lvlJc w:val="left"/>
+      <w:pPr>
+        <w:tabs>
+          <w:tab w:val="num" w:pos="720"/>
+        </w:tabs>
+        <w:ind w:left="720" w:hanging="360"/>
+      </w:pPr>
+      <w:rPr>
+        <w:rFonts w:ascii="Arial" w:eastAsia="Times New Roman" w:hAnsi="Arial" w:cs="Arial" w:hint="default"/>
+      </w:rPr>
+    </w:lvl>
+    <w:lvl w:ilvl="1" w:tplc="04130003" w:tentative="1">
+      <w:start w:val="1"/>
+      <w:numFmt w:val="bullet"/>
+      <w:lvlText w:val="o"/>
+      <w:lvlJc w:val="left"/>
+      <w:pPr>
+        <w:tabs>
+          <w:tab w:val="num" w:pos="1440"/>
+        </w:tabs>
+        <w:ind w:left="1440" w:hanging="360"/>
+      </w:pPr>
+      <w:rPr>
+        <w:rFonts w:ascii="Courier New" w:hAnsi="Courier New" w:cs="Courier New" w:hint="default"/>
+      </w:rPr>
+    </w:lvl>
+    <w:lvl w:ilvl="2" w:tplc="04130005" w:tentative="1">
+      <w:start w:val="1"/>
+      <w:numFmt w:val="bullet"/>
+      <w:lvlText w:val=""/>
+      <w:lvlJc w:val="left"/>
+      <w:pPr>
+        <w:tabs>
+          <w:tab w:val="num" w:pos="2160"/>
+        </w:tabs>
+        <w:ind w:left="2160" w:hanging="360"/>
+      </w:pPr>
+      <w:rPr>
+        <w:rFonts w:ascii="Wingdings" w:hAnsi="Wingdings" w:hint="default"/>
+      </w:rPr>
+    </w:lvl>
+    <w:lvl w:ilvl="3" w:tplc="04130001" w:tentative="1">
+      <w:start w:val="1"/>
+      <w:numFmt w:val="bullet"/>
+      <w:lvlText w:val=""/>
+      <w:lvlJc w:val="left"/>
+      <w:pPr>
+        <w:tabs>
+          <w:tab w:val="num" w:pos="2880"/>
+        </w:tabs>
+        <w:ind w:left="2880" w:hanging="360"/>
+      </w:pPr>
+      <w:rPr>
+        <w:rFonts w:ascii="Symbol" w:hAnsi="Symbol" w:hint="default"/>
+      </w:rPr>
+    </w:lvl>
+    <w:lvl w:ilvl="4" w:tplc="04130003" w:tentative="1">
+      <w:start w:val="1"/>
+      <w:numFmt w:val="bullet"/>
+      <w:lvlText w:val="o"/>
+      <w:lvlJc w:val="left"/>
+      <w:pPr>
+        <w:tabs>
+          <w:tab w:val="num" w:pos="3600"/>
+        </w:tabs>
+        <w:ind w:left="3600" w:hanging="360"/>
+      </w:pPr>
+      <w:rPr>
+        <w:rFonts w:ascii="Courier New" w:hAnsi="Courier New" w:cs="Courier New" w:hint="default"/>
+      </w:rPr>
+    </w:lvl>
+    <w:lvl w:ilvl="5" w:tplc="04130005" w:tentative="1">
+      <w:start w:val="1"/>
+      <w:numFmt w:val="bullet"/>
+      <w:lvlText w:val=""/>
+      <w:lvlJc w:val="left"/>
+      <w:pPr>
+        <w:tabs>
+          <w:tab w:val="num" w:pos="4320"/>
+        </w:tabs>
+        <w:ind w:left="4320" w:hanging="360"/>
+      </w:pPr>
+      <w:rPr>
+        <w:rFonts w:ascii="Wingdings" w:hAnsi="Wingdings" w:hint="default"/>
+      </w:rPr>
+    </w:lvl>
+    <w:lvl w:ilvl="6" w:tplc="04130001" w:tentative="1">
+      <w:start w:val="1"/>
+      <w:numFmt w:val="bullet"/>
+      <w:lvlText w:val=""/>
+      <w:lvlJc w:val="left"/>
+      <w:pPr>
+        <w:tabs>
+          <w:tab w:val="num" w:pos="5040"/>
+        </w:tabs>
+        <w:ind w:left="5040" w:hanging="360"/>
+      </w:pPr>
+      <w:rPr>
+        <w:rFonts w:ascii="Symbol" w:hAnsi="Symbol" w:hint="default"/>
+      </w:rPr>
+    </w:lvl>
+    <w:lvl w:ilvl="7" w:tplc="04130003" w:tentative="1">
+      <w:start w:val="1"/>
+      <w:numFmt w:val="bullet"/>
+      <w:lvlText w:val="o"/>
+      <w:lvlJc w:val="left"/>
+      <w:pPr>
+        <w:tabs>
+          <w:tab w:val="num" w:pos="5760"/>
+        </w:tabs>
+        <w:ind w:left="5760" w:hanging="360"/>
+      </w:pPr>
+      <w:rPr>
+        <w:rFonts w:ascii="Courier New" w:hAnsi="Courier New" w:cs="Courier New" w:hint="default"/>
+      </w:rPr>
+    </w:lvl>
+    <w:lvl w:ilvl="8" w:tplc="04130005" w:tentative="1">
+      <w:start w:val="1"/>
+      <w:numFmt w:val="bullet"/>
+      <w:lvlText w:val=""/>
+      <w:lvlJc w:val="left"/>
+      <w:pPr>
+        <w:tabs>
+          <w:tab w:val="num" w:pos="6480"/>
+        </w:tabs>
+        <w:ind w:left="6480" w:hanging="360"/>
+      </w:pPr>
+      <w:rPr>
+        <w:rFonts w:ascii="Wingdings" w:hAnsi="Wingdings" w:hint="default"/>
+      </w:rPr>
+    </w:lvl>
+  </w:abstractNum>
+  <w:abstractNum w:abstractNumId="3">
+    <w:nsid w:val="4A1C470F"/>
+    <w:multiLevelType w:val="hybridMultilevel"/>
+    <w:tmpl w:val="B49E7E3C"/>
+    <w:lvl w:ilvl="0" w:tplc="04090001">
+      <w:start w:val="1"/>
+      <w:numFmt w:val="bullet"/>
+      <w:lvlText w:val=""/>
+      <w:lvlJc w:val="left"/>
+      <w:pPr>
+        <w:ind w:left="720" w:hanging="360"/>
+      </w:pPr>
+      <w:rPr>
+        <w:rFonts w:ascii="Symbol" w:hAnsi="Symbol" w:hint="default"/>
+      </w:rPr>
+    </w:lvl>
+    <w:lvl w:ilvl="1" w:tplc="04090003" w:tentative="1">
+      <w:start w:val="1"/>
+      <w:numFmt w:val="bullet"/>
+      <w:lvlText w:val="o"/>
+      <w:lvlJc w:val="left"/>
+      <w:pPr>
+        <w:ind w:left="1440" w:hanging="360"/>
+      </w:pPr>
+      <w:rPr>
+        <w:rFonts w:ascii="Courier New" w:hAnsi="Courier New" w:cs="Courier New" w:hint="default"/>
+      </w:rPr>
+    </w:lvl>
+    <w:lvl w:ilvl="2" w:tplc="04090005" w:tentative="1">
+      <w:start w:val="1"/>
+      <w:numFmt w:val="bullet"/>
+      <w:lvlText w:val=""/>
+      <w:lvlJc w:val="left"/>
+      <w:pPr>
+        <w:ind w:left="2160" w:hanging="360"/>
+      </w:pPr>
+      <w:rPr>
+        <w:rFonts w:ascii="Wingdings" w:hAnsi="Wingdings" w:hint="default"/>
+      </w:rPr>
+    </w:lvl>
+    <w:lvl w:ilvl="3" w:tplc="04090001" w:tentative="1">
+      <w:start w:val="1"/>
+      <w:numFmt w:val="bullet"/>
+      <w:lvlText w:val=""/>
+      <w:lvlJc w:val="left"/>
+      <w:pPr>
+        <w:ind w:left="2880" w:hanging="360"/>
+      </w:pPr>
+      <w:rPr>
+        <w:rFonts w:ascii="Symbol" w:hAnsi="Symbol" w:hint="default"/>
+      </w:rPr>
+    </w:lvl>
+    <w:lvl w:ilvl="4" w:tplc="04090003" w:tentative="1">
+      <w:start w:val="1"/>
+      <w:numFmt w:val="bullet"/>
+      <w:lvlText w:val="o"/>
+      <w:lvlJc w:val="left"/>
+      <w:pPr>
+        <w:ind w:left="3600" w:hanging="360"/>
+      </w:pPr>
+      <w:rPr>
+        <w:rFonts w:ascii="Courier New" w:hAnsi="Courier New" w:cs="Courier New" w:hint="default"/>
+      </w:rPr>
+    </w:lvl>
+    <w:lvl w:ilvl="5" w:tplc="04090005" w:tentative="1">
+      <w:start w:val="1"/>
+      <w:numFmt w:val="bullet"/>
+      <w:lvlText w:val=""/>
+      <w:lvlJc w:val="left"/>
+      <w:pPr>
+        <w:ind w:left="4320" w:hanging="360"/>
+      </w:pPr>
+      <w:rPr>
+        <w:rFonts w:ascii="Wingdings" w:hAnsi="Wingdings" w:hint="default"/>
+      </w:rPr>
+    </w:lvl>
+    <w:lvl w:ilvl="6" w:tplc="04090001" w:tentative="1">
+      <w:start w:val="1"/>
+      <w:numFmt w:val="bullet"/>
+      <w:lvlText w:val=""/>
+      <w:lvlJc w:val="left"/>
+      <w:pPr>
+        <w:ind w:left="5040" w:hanging="360"/>
+      </w:pPr>
+      <w:rPr>
+        <w:rFonts w:ascii="Symbol" w:hAnsi="Symbol" w:hint="default"/>
+      </w:rPr>
+    </w:lvl>
+    <w:lvl w:ilvl="7" w:tplc="04090003" w:tentative="1">
+      <w:start w:val="1"/>
+      <w:numFmt w:val="bullet"/>
+      <w:lvlText w:val="o"/>
+      <w:lvlJc w:val="left"/>
+      <w:pPr>
+        <w:ind w:left="5760" w:hanging="360"/>
+      </w:pPr>
+      <w:rPr>
+        <w:rFonts w:ascii="Courier New" w:hAnsi="Courier New" w:cs="Courier New" w:hint="default"/>
+      </w:rPr>
+    </w:lvl>
+    <w:lvl w:ilvl="8" w:tplc="04090005" w:tentative="1">
+      <w:start w:val="1"/>
+      <w:numFmt w:val="bullet"/>
+      <w:lvlText w:val=""/>
+      <w:lvlJc w:val="left"/>
+      <w:pPr>
+        <w:ind w:left="6480" w:hanging="360"/>
+      </w:pPr>
+      <w:rPr>
+        <w:rFonts w:ascii="Wingdings" w:hAnsi="Wingdings" w:hint="default"/>
+      </w:rPr>
+    </w:lvl>
+  </w:abstractNum>
+  <w:abstractNum w:abstractNumId="4">
+    <w:nsid w:val="553229AF"/>
+    <w:multiLevelType w:val="hybridMultilevel"/>
+    <w:tmpl w:val="50FAD534"/>
+    <w:lvl w:ilvl="0" w:tplc="04130001">
+      <w:start w:val="1"/>
+      <w:numFmt w:val="bullet"/>
+      <w:lvlText w:val=""/>
+      <w:lvlJc w:val="left"/>
+      <w:pPr>
+        <w:tabs>
+          <w:tab w:val="num" w:pos="720"/>
+        </w:tabs>
+        <w:ind w:left="720" w:hanging="360"/>
+      </w:pPr>
+      <w:rPr>
+        <w:rFonts w:ascii="Symbol" w:hAnsi="Symbol" w:hint="default"/>
+      </w:rPr>
+    </w:lvl>
+    <w:lvl w:ilvl="1" w:tplc="28F21FE6">
+      <w:numFmt w:val="bullet"/>
+      <w:lvlText w:val=""/>
+      <w:lvlJc w:val="left"/>
+      <w:pPr>
+        <w:tabs>
+          <w:tab w:val="num" w:pos="1500"/>
+        </w:tabs>
+        <w:ind w:left="1500" w:hanging="420"/>
+      </w:pPr>
+      <w:rPr>
+        <w:rFonts w:ascii="Wingdings" w:eastAsia="Times New Roman" w:hAnsi="Wingdings" w:cs="Courier New" w:hint="default"/>
+        <w:sz w:val="24"/>
+      </w:rPr>
+    </w:lvl>
+    <w:lvl w:ilvl="2" w:tplc="04130001">
+      <w:start w:val="1"/>
+      <w:numFmt w:val="bullet"/>
+      <w:lvlText w:val=""/>
+      <w:lvlJc w:val="left"/>
+      <w:pPr>
+        <w:tabs>
+          <w:tab w:val="num" w:pos="2160"/>
+        </w:tabs>
+        <w:ind w:left="2160" w:hanging="360"/>
+      </w:pPr>
+      <w:rPr>
+        <w:rFonts w:ascii="Symbol" w:hAnsi="Symbol" w:hint="default"/>
+      </w:rPr>
+    </w:lvl>
+    <w:lvl w:ilvl="3" w:tplc="04130001" w:tentative="1">
+      <w:start w:val="1"/>
+      <w:numFmt w:val="bullet"/>
+      <w:lvlText w:val=""/>
+      <w:lvlJc w:val="left"/>
+      <w:pPr>
+        <w:tabs>
+          <w:tab w:val="num" w:pos="2880"/>
+        </w:tabs>
+        <w:ind w:left="2880" w:hanging="360"/>
+      </w:pPr>
+      <w:rPr>
+        <w:rFonts w:ascii="Symbol" w:hAnsi="Symbol" w:hint="default"/>
+      </w:rPr>
+    </w:lvl>
+    <w:lvl w:ilvl="4" w:tplc="04130003" w:tentative="1">
+      <w:start w:val="1"/>
+      <w:numFmt w:val="bullet"/>
+      <w:lvlText w:val="o"/>
+      <w:lvlJc w:val="left"/>
+      <w:pPr>
+        <w:tabs>
+          <w:tab w:val="num" w:pos="3600"/>
+        </w:tabs>
+        <w:ind w:left="3600" w:hanging="360"/>
+      </w:pPr>
+      <w:rPr>
+        <w:rFonts w:ascii="Courier New" w:hAnsi="Courier New" w:cs="Courier New" w:hint="default"/>
+      </w:rPr>
+    </w:lvl>
+    <w:lvl w:ilvl="5" w:tplc="04130005" w:tentative="1">
+      <w:start w:val="1"/>
+      <w:numFmt w:val="bullet"/>
+      <w:lvlText w:val=""/>
+      <w:lvlJc w:val="left"/>
+      <w:pPr>
+        <w:tabs>
+          <w:tab w:val="num" w:pos="4320"/>
+        </w:tabs>
+        <w:ind w:left="4320" w:hanging="360"/>
+      </w:pPr>
+      <w:rPr>
+        <w:rFonts w:ascii="Wingdings" w:hAnsi="Wingdings" w:hint="default"/>
+      </w:rPr>
+    </w:lvl>
+    <w:lvl w:ilvl="6" w:tplc="04130001" w:tentative="1">
+      <w:start w:val="1"/>
+      <w:numFmt w:val="bullet"/>
+      <w:lvlText w:val=""/>
+      <w:lvlJc w:val="left"/>
+      <w:pPr>
+        <w:tabs>
+          <w:tab w:val="num" w:pos="5040"/>
+        </w:tabs>
+        <w:ind w:left="5040" w:hanging="360"/>
+      </w:pPr>
+      <w:rPr>
+        <w:rFonts w:ascii="Symbol" w:hAnsi="Symbol" w:hint="default"/>
+      </w:rPr>
+    </w:lvl>
+    <w:lvl w:ilvl="7" w:tplc="04130003" w:tentative="1">
+      <w:start w:val="1"/>
+      <w:numFmt w:val="bullet"/>
+      <w:lvlText w:val="o"/>
+      <w:lvlJc w:val="left"/>
+      <w:pPr>
+        <w:tabs>
+          <w:tab w:val="num" w:pos="5760"/>
+        </w:tabs>
+        <w:ind w:left="5760" w:hanging="360"/>
+      </w:pPr>
+      <w:rPr>
+        <w:rFonts w:ascii="Courier New" w:hAnsi="Courier New" w:cs="Courier New" w:hint="default"/>
+      </w:rPr>
+    </w:lvl>
+    <w:lvl w:ilvl="8" w:tplc="04130005" w:tentative="1">
+      <w:start w:val="1"/>
+      <w:numFmt w:val="bullet"/>
+      <w:lvlText w:val=""/>
+      <w:lvlJc w:val="left"/>
+      <w:pPr>
+        <w:tabs>
+          <w:tab w:val="num" w:pos="6480"/>
+        </w:tabs>
+        <w:ind w:left="6480" w:hanging="360"/>
+      </w:pPr>
+      <w:rPr>
+        <w:rFonts w:ascii="Wingdings" w:hAnsi="Wingdings" w:hint="default"/>
+      </w:rPr>
+    </w:lvl>
+  </w:abstractNum>
+  <w:abstractNum w:abstractNumId="5">
+    <w:nsid w:val="583C4C02"/>
+    <w:multiLevelType w:val="hybridMultilevel"/>
+    <w:tmpl w:val="5CDA7344"/>
+    <w:lvl w:ilvl="0" w:tplc="04130001">
+      <w:start w:val="1"/>
+      <w:numFmt w:val="bullet"/>
+      <w:lvlText w:val=""/>
+      <w:lvlJc w:val="left"/>
+      <w:pPr>
+        <w:tabs>
+          <w:tab w:val="num" w:pos="720"/>
+        </w:tabs>
+        <w:ind w:left="720" w:hanging="360"/>
+      </w:pPr>
+      <w:rPr>
+        <w:rFonts w:ascii="Symbol" w:hAnsi="Symbol" w:hint="default"/>
+      </w:rPr>
+    </w:lvl>
+    <w:lvl w:ilvl="1" w:tplc="04130003" w:tentative="1">
+      <w:start w:val="1"/>
+      <w:numFmt w:val="bullet"/>
+      <w:lvlText w:val="o"/>
+      <w:lvlJc w:val="left"/>
+      <w:pPr>
+        <w:tabs>
+          <w:tab w:val="num" w:pos="1440"/>
+        </w:tabs>
+        <w:ind w:left="1440" w:hanging="360"/>
+      </w:pPr>
+      <w:rPr>
+        <w:rFonts w:ascii="Courier New" w:hAnsi="Courier New" w:cs="Courier New" w:hint="default"/>
+      </w:rPr>
+    </w:lvl>
+    <w:lvl w:ilvl="2" w:tplc="04130005" w:tentative="1">
+      <w:start w:val="1"/>
+      <w:numFmt w:val="bullet"/>
+      <w:lvlText w:val=""/>
+      <w:lvlJc w:val="left"/>
+      <w:pPr>
+        <w:tabs>
+          <w:tab w:val="num" w:pos="2160"/>
+        </w:tabs>
+        <w:ind w:left="2160" w:hanging="360"/>
+      </w:pPr>
+      <w:rPr>
+        <w:rFonts w:ascii="Wingdings" w:hAnsi="Wingdings" w:hint="default"/>
+      </w:rPr>
+    </w:lvl>
+    <w:lvl w:ilvl="3" w:tplc="04130001" w:tentative="1">
+      <w:start w:val="1"/>
+      <w:numFmt w:val="bullet"/>
+      <w:lvlText w:val=""/>
+      <w:lvlJc w:val="left"/>
+      <w:pPr>
+        <w:tabs>
+          <w:tab w:val="num" w:pos="2880"/>
+        </w:tabs>
+        <w:ind w:left="2880" w:hanging="360"/>
+      </w:pPr>
+      <w:rPr>
+        <w:rFonts w:ascii="Symbol" w:hAnsi="Symbol" w:hint="default"/>
+      </w:rPr>
+    </w:lvl>
+    <w:lvl w:ilvl="4" w:tplc="04130003" w:tentative="1">
+      <w:start w:val="1"/>
+      <w:numFmt w:val="bullet"/>
+      <w:lvlText w:val="o"/>
+      <w:lvlJc w:val="left"/>
+      <w:pPr>
+        <w:tabs>
+          <w:tab w:val="num" w:pos="3600"/>
+        </w:tabs>
+        <w:ind w:left="3600" w:hanging="360"/>
+      </w:pPr>
+      <w:rPr>
+        <w:rFonts w:ascii="Courier New" w:hAnsi="Courier New" w:cs="Courier New" w:hint="default"/>
+      </w:rPr>
+    </w:lvl>
+    <w:lvl w:ilvl="5" w:tplc="04130005" w:tentative="1">
+      <w:start w:val="1"/>
+      <w:numFmt w:val="bullet"/>
+      <w:lvlText w:val=""/>
+      <w:lvlJc w:val="left"/>
+      <w:pPr>
+        <w:tabs>
+          <w:tab w:val="num" w:pos="4320"/>
+        </w:tabs>
+        <w:ind w:left="4320" w:hanging="360"/>
+      </w:pPr>
+      <w:rPr>
+        <w:rFonts w:ascii="Wingdings" w:hAnsi="Wingdings" w:hint="default"/>
+      </w:rPr>
+    </w:lvl>
+    <w:lvl w:ilvl="6" w:tplc="04130001" w:tentative="1">
+      <w:start w:val="1"/>
+      <w:numFmt w:val="bullet"/>
+      <w:lvlText w:val=""/>
+      <w:lvlJc w:val="left"/>
+      <w:pPr>
+        <w:tabs>
+          <w:tab w:val="num" w:pos="5040"/>
+        </w:tabs>
+        <w:ind w:left="5040" w:hanging="360"/>
+      </w:pPr>
+      <w:rPr>
+        <w:rFonts w:ascii="Symbol" w:hAnsi="Symbol" w:hint="default"/>
+      </w:rPr>
+    </w:lvl>
+    <w:lvl w:ilvl="7" w:tplc="04130003" w:tentative="1">
+      <w:start w:val="1"/>
+      <w:numFmt w:val="bullet"/>
+      <w:lvlText w:val="o"/>
+      <w:lvlJc w:val="left"/>
+      <w:pPr>
+        <w:tabs>
+          <w:tab w:val="num" w:pos="5760"/>
+        </w:tabs>
+        <w:ind w:left="5760" w:hanging="360"/>
+      </w:pPr>
+      <w:rPr>
+        <w:rFonts w:ascii="Courier New" w:hAnsi="Courier New" w:cs="Courier New" w:hint="default"/>
+      </w:rPr>
+    </w:lvl>
+    <w:lvl w:ilvl="8" w:tplc="04130005" w:tentative="1">
+      <w:start w:val="1"/>
+      <w:numFmt w:val="bullet"/>
+      <w:lvlText w:val=""/>
+      <w:lvlJc w:val="left"/>
+      <w:pPr>
+        <w:tabs>
+          <w:tab w:val="num" w:pos="6480"/>
+        </w:tabs>
+        <w:ind w:left="6480" w:hanging="360"/>
+      </w:pPr>
+      <w:rPr>
+        <w:rFonts w:ascii="Wingdings" w:hAnsi="Wingdings" w:hint="default"/>
+      </w:rPr>
+    </w:lvl>
+  </w:abstractNum>
+  <w:abstractNum w:abstractNumId="6">
     <w:nsid w:val="68F30697"/>
     <w:multiLevelType w:val="hybridMultilevel"/>
     <w:tmpl w:val="17BE4AE6"/>
@@ -804,10 +3570,25 @@
     </w:lvl>
   </w:abstractNum>
   <w:num w:numId="1">
+    <w:abstractNumId w:val="6"/>
+  </w:num>
+  <w:num w:numId="2">
     <w:abstractNumId w:val="1"/>
   </w:num>
-  <w:num w:numId="2">
+  <w:num w:numId="3">
+    <w:abstractNumId w:val="2"/>
+  </w:num>
+  <w:num w:numId="4">
+    <w:abstractNumId w:val="3"/>
+  </w:num>
+  <w:num w:numId="5">
+    <w:abstractNumId w:val="5"/>
+  </w:num>
+  <w:num w:numId="6">
     <w:abstractNumId w:val="0"/>
+  </w:num>
+  <w:num w:numId="7">
+    <w:abstractNumId w:val="4"/>
   </w:num>
 </w:numbering>
 </file>
@@ -855,6 +3636,7 @@
     <w:lsdException w:name="Subtitle" w:semiHidden="0" w:uiPriority="11" w:unhideWhenUsed="0" w:qFormat="1"/>
     <w:lsdException w:name="Strong" w:semiHidden="0" w:uiPriority="22" w:unhideWhenUsed="0" w:qFormat="1"/>
     <w:lsdException w:name="Emphasis" w:semiHidden="0" w:uiPriority="20" w:unhideWhenUsed="0" w:qFormat="1"/>
+    <w:lsdException w:name="HTML Preformatted" w:uiPriority="0"/>
     <w:lsdException w:name="Table Grid" w:semiHidden="0" w:uiPriority="59" w:unhideWhenUsed="0"/>
     <w:lsdException w:name="Placeholder Text" w:unhideWhenUsed="0"/>
     <w:lsdException w:name="No Spacing" w:semiHidden="0" w:uiPriority="1" w:unhideWhenUsed="0" w:qFormat="1"/>
@@ -1614,7 +4396,6 @@
     <w:basedOn w:val="Normal"/>
     <w:next w:val="Normal"/>
     <w:uiPriority w:val="35"/>
-    <w:semiHidden/>
     <w:unhideWhenUsed/>
     <w:rsid w:val="00153B4F"/>
     <w:rPr>
@@ -1712,6 +4493,52 @@
       <w:spacing w:after="100"/>
       <w:ind w:left="220"/>
     </w:pPr>
+  </w:style>
+  <w:style w:type="paragraph" w:styleId="HTMLPreformatted">
+    <w:name w:val="HTML Preformatted"/>
+    <w:aliases w:val=" vooraf opgemaakt"/>
+    <w:basedOn w:val="Normal"/>
+    <w:link w:val="HTMLPreformattedChar"/>
+    <w:rsid w:val="008C6082"/>
+    <w:pPr>
+      <w:tabs>
+        <w:tab w:val="left" w:pos="916"/>
+        <w:tab w:val="left" w:pos="1832"/>
+        <w:tab w:val="left" w:pos="2748"/>
+        <w:tab w:val="left" w:pos="3664"/>
+        <w:tab w:val="left" w:pos="4580"/>
+        <w:tab w:val="left" w:pos="5496"/>
+        <w:tab w:val="left" w:pos="6412"/>
+        <w:tab w:val="left" w:pos="7328"/>
+        <w:tab w:val="left" w:pos="8244"/>
+        <w:tab w:val="left" w:pos="9160"/>
+        <w:tab w:val="left" w:pos="10076"/>
+        <w:tab w:val="left" w:pos="10992"/>
+        <w:tab w:val="left" w:pos="11908"/>
+        <w:tab w:val="left" w:pos="12824"/>
+        <w:tab w:val="left" w:pos="13740"/>
+        <w:tab w:val="left" w:pos="14656"/>
+      </w:tabs>
+      <w:spacing w:after="0" w:line="240" w:lineRule="auto"/>
+    </w:pPr>
+    <w:rPr>
+      <w:rFonts w:ascii="Courier New" w:eastAsia="Times New Roman" w:hAnsi="Courier New" w:cs="Courier New"/>
+      <w:sz w:val="20"/>
+      <w:szCs w:val="20"/>
+      <w:lang w:val="nl-NL" w:eastAsia="nl-NL" w:bidi="ar-SA"/>
+    </w:rPr>
+  </w:style>
+  <w:style w:type="character" w:customStyle="1" w:styleId="HTMLPreformattedChar">
+    <w:name w:val="HTML Preformatted Char"/>
+    <w:basedOn w:val="DefaultParagraphFont"/>
+    <w:link w:val="HTMLPreformatted"/>
+    <w:rsid w:val="008C6082"/>
+    <w:rPr>
+      <w:rFonts w:ascii="Courier New" w:eastAsia="Times New Roman" w:hAnsi="Courier New" w:cs="Courier New"/>
+      <w:sz w:val="20"/>
+      <w:szCs w:val="20"/>
+      <w:lang w:val="nl-NL" w:eastAsia="nl-NL" w:bidi="ar-SA"/>
+    </w:rPr>
   </w:style>
 </w:styles>
 </file>
@@ -2004,7 +4831,7 @@
 </file>
 
 <file path=customXml/itemProps1.xml><?xml version="1.0" encoding="utf-8"?>
-<ds:datastoreItem xmlns:ds="http://schemas.openxmlformats.org/officeDocument/2006/customXml" ds:itemID="{D29BF605-548A-4969-9CAB-C7A202675621}">
+<ds:datastoreItem xmlns:ds="http://schemas.openxmlformats.org/officeDocument/2006/customXml" ds:itemID="{43D07C82-873C-4680-ABE6-F6A536BC0DA2}">
   <ds:schemaRefs>
     <ds:schemaRef ds:uri="http://schemas.openxmlformats.org/officeDocument/2006/bibliography"/>
   </ds:schemaRefs>

</xml_diff>

<commit_message>
Did some work on it.
</commit_message>
<xml_diff>
--- a/Documents/Persei_Games_Assig_1.docx
+++ b/Documents/Persei_Games_Assig_1.docx
@@ -163,13 +163,6 @@
     </w:p>
     <w:sdt>
       <w:sdtPr>
-        <w:id w:val="435470310"/>
-        <w:docPartObj>
-          <w:docPartGallery w:val="Table of Contents"/>
-          <w:docPartUnique/>
-        </w:docPartObj>
-      </w:sdtPr>
-      <w:sdtEndPr>
         <w:rPr>
           <w:rFonts w:asciiTheme="majorHAnsi" w:hAnsiTheme="majorHAnsi"/>
           <w:b w:val="0"/>
@@ -179,7 +172,12 @@
           <w:sz w:val="22"/>
           <w:szCs w:val="22"/>
         </w:rPr>
-      </w:sdtEndPr>
+        <w:id w:val="435470310"/>
+        <w:docPartObj>
+          <w:docPartGallery w:val="Table of Contents"/>
+          <w:docPartUnique/>
+        </w:docPartObj>
+      </w:sdtPr>
       <w:sdtContent>
         <w:p>
           <w:pPr>
@@ -2447,7 +2445,7 @@
                 <w:sz w:val="20"/>
                 <w:szCs w:val="20"/>
               </w:rPr>
-              <w:t>Payment:</w:t>
+              <w:t>Device Support List</w:t>
             </w:r>
           </w:p>
         </w:tc>
@@ -2472,105 +2470,7 @@
                 <w:sz w:val="20"/>
                 <w:szCs w:val="20"/>
               </w:rPr>
-              <w:t xml:space="preserve">This a good point to talk a person from marketing </w:t>
-            </w:r>
-          </w:p>
-        </w:tc>
-      </w:tr>
-      <w:tr>
-        <w:tc>
-          <w:tcPr>
-            <w:tcW w:w="2088" w:type="dxa"/>
-            <w:shd w:val="clear" w:color="auto" w:fill="E6E6E6"/>
-          </w:tcPr>
-          <w:p>
-            <w:pPr>
-              <w:jc w:val="right"/>
-              <w:rPr>
-                <w:sz w:val="20"/>
-                <w:szCs w:val="20"/>
-              </w:rPr>
-            </w:pPr>
-            <w:r>
-              <w:rPr>
-                <w:sz w:val="20"/>
-                <w:szCs w:val="20"/>
-              </w:rPr>
-              <w:t>Estimated Price:</w:t>
-            </w:r>
-          </w:p>
-        </w:tc>
-        <w:tc>
-          <w:tcPr>
-            <w:tcW w:w="7124" w:type="dxa"/>
-          </w:tcPr>
-          <w:p>
-            <w:pPr>
-              <w:numPr>
-                <w:ilvl w:val="0"/>
-                <w:numId w:val="7"/>
-              </w:numPr>
-              <w:spacing w:after="0" w:line="240" w:lineRule="auto"/>
-              <w:rPr>
-                <w:sz w:val="20"/>
-                <w:szCs w:val="20"/>
-              </w:rPr>
-            </w:pPr>
-            <w:r>
-              <w:rPr>
-                <w:sz w:val="20"/>
-                <w:szCs w:val="20"/>
-              </w:rPr>
-              <w:t>This a good point to talk a person from marketing</w:t>
-            </w:r>
-          </w:p>
-        </w:tc>
-      </w:tr>
-      <w:tr>
-        <w:tc>
-          <w:tcPr>
-            <w:tcW w:w="2088" w:type="dxa"/>
-            <w:shd w:val="clear" w:color="auto" w:fill="E6E6E6"/>
-          </w:tcPr>
-          <w:p>
-            <w:pPr>
-              <w:jc w:val="right"/>
-              <w:rPr>
-                <w:sz w:val="20"/>
-                <w:szCs w:val="20"/>
-              </w:rPr>
-            </w:pPr>
-            <w:r>
-              <w:rPr>
-                <w:sz w:val="20"/>
-                <w:szCs w:val="20"/>
-              </w:rPr>
-              <w:t>Device Support List</w:t>
-            </w:r>
-          </w:p>
-        </w:tc>
-        <w:tc>
-          <w:tcPr>
-            <w:tcW w:w="7124" w:type="dxa"/>
-          </w:tcPr>
-          <w:p>
-            <w:pPr>
-              <w:numPr>
-                <w:ilvl w:val="0"/>
-                <w:numId w:val="7"/>
-              </w:numPr>
-              <w:spacing w:after="0" w:line="240" w:lineRule="auto"/>
-              <w:rPr>
-                <w:sz w:val="20"/>
-                <w:szCs w:val="20"/>
-              </w:rPr>
-            </w:pPr>
-            <w:r>
-              <w:rPr>
-                <w:sz w:val="20"/>
-                <w:szCs w:val="20"/>
-              </w:rPr>
-              <w:t>See Appendix A</w:t>
+              <w:t>PC, Console(Possible)</w:t>
             </w:r>
           </w:p>
         </w:tc>
@@ -2598,6 +2498,24 @@
       </w:r>
     </w:p>
     <w:p/>
+    <w:p/>
+    <w:p>
+      <w:pPr>
+        <w:pStyle w:val="Heading2"/>
+      </w:pPr>
+      <w:r>
+        <w:t>Game Features</w:t>
+      </w:r>
+    </w:p>
+    <w:p/>
+    <w:p>
+      <w:pPr>
+        <w:pStyle w:val="Heading2"/>
+      </w:pPr>
+      <w:r>
+        <w:t>Selling Features</w:t>
+      </w:r>
+    </w:p>
     <w:sectPr>
       <w:headerReference w:type="default" r:id="rId10"/>
       <w:pgSz w:w="12240" w:h="15840"/>
@@ -4530,6 +4448,7 @@
   </w:style>
   <w:style w:type="character" w:customStyle="1" w:styleId="HTMLPreformattedChar">
     <w:name w:val="HTML Preformatted Char"/>
+    <w:aliases w:val=" vooraf opgemaakt Char"/>
     <w:basedOn w:val="DefaultParagraphFont"/>
     <w:link w:val="HTMLPreformatted"/>
     <w:rsid w:val="008C6082"/>
@@ -4831,7 +4750,7 @@
 </file>
 
 <file path=customXml/itemProps1.xml><?xml version="1.0" encoding="utf-8"?>
-<ds:datastoreItem xmlns:ds="http://schemas.openxmlformats.org/officeDocument/2006/customXml" ds:itemID="{43D07C82-873C-4680-ABE6-F6A536BC0DA2}">
+<ds:datastoreItem xmlns:ds="http://schemas.openxmlformats.org/officeDocument/2006/customXml" ds:itemID="{07A36D9D-253B-45B3-8C11-0453C3E81117}">
   <ds:schemaRefs>
     <ds:schemaRef ds:uri="http://schemas.openxmlformats.org/officeDocument/2006/bibliography"/>
   </ds:schemaRefs>

</xml_diff>